<commit_message>
update for usb rf
</commit_message>
<xml_diff>
--- a/web_server/ThesisReportTQK.docx
+++ b/web_server/ThesisReportTQK.docx
@@ -10408,8 +10408,2588 @@
           <w:lang w:val="en-US"/>
         </w:rPr>
       </w:pPr>
-      <w:bookmarkStart w:id="0" w:name="_GoBack"/>
-      <w:bookmarkEnd w:id="0"/>
+      <w:proofErr w:type="spellStart"/>
+      <w:r>
+        <w:rPr>
+          <w:rFonts w:ascii="Times New Roman" w:hAnsi="Times New Roman" w:cs="Times New Roman"/>
+          <w:sz w:val="26"/>
+          <w:szCs w:val="26"/>
+          <w:lang w:val="en-US"/>
+        </w:rPr>
+        <w:t>Giao</w:t>
+      </w:r>
+      <w:proofErr w:type="spellEnd"/>
+      <w:r>
+        <w:rPr>
+          <w:rFonts w:ascii="Times New Roman" w:hAnsi="Times New Roman" w:cs="Times New Roman"/>
+          <w:sz w:val="26"/>
+          <w:szCs w:val="26"/>
+          <w:lang w:val="en-US"/>
+        </w:rPr>
+        <w:t xml:space="preserve"> </w:t>
+      </w:r>
+      <w:proofErr w:type="spellStart"/>
+      <w:r>
+        <w:rPr>
+          <w:rFonts w:ascii="Times New Roman" w:hAnsi="Times New Roman" w:cs="Times New Roman"/>
+          <w:sz w:val="26"/>
+          <w:szCs w:val="26"/>
+          <w:lang w:val="en-US"/>
+        </w:rPr>
+        <w:t>tiếp</w:t>
+      </w:r>
+      <w:proofErr w:type="spellEnd"/>
+      <w:r>
+        <w:rPr>
+          <w:rFonts w:ascii="Times New Roman" w:hAnsi="Times New Roman" w:cs="Times New Roman"/>
+          <w:sz w:val="26"/>
+          <w:szCs w:val="26"/>
+          <w:lang w:val="en-US"/>
+        </w:rPr>
+        <w:t xml:space="preserve"> </w:t>
+      </w:r>
+      <w:proofErr w:type="gramStart"/>
+      <w:r>
+        <w:rPr>
+          <w:rFonts w:ascii="Times New Roman" w:hAnsi="Times New Roman" w:cs="Times New Roman"/>
+          <w:sz w:val="26"/>
+          <w:szCs w:val="26"/>
+          <w:lang w:val="en-US"/>
+        </w:rPr>
+        <w:t xml:space="preserve">RS485  </w:t>
+      </w:r>
+      <w:proofErr w:type="spellStart"/>
+      <w:r>
+        <w:rPr>
+          <w:rFonts w:ascii="Times New Roman" w:hAnsi="Times New Roman" w:cs="Times New Roman"/>
+          <w:sz w:val="26"/>
+          <w:szCs w:val="26"/>
+          <w:lang w:val="en-US"/>
+        </w:rPr>
+        <w:t>và</w:t>
+      </w:r>
+      <w:proofErr w:type="spellEnd"/>
+      <w:proofErr w:type="gramEnd"/>
+      <w:r>
+        <w:rPr>
+          <w:rFonts w:ascii="Times New Roman" w:hAnsi="Times New Roman" w:cs="Times New Roman"/>
+          <w:sz w:val="26"/>
+          <w:szCs w:val="26"/>
+          <w:lang w:val="en-US"/>
+        </w:rPr>
+        <w:t xml:space="preserve"> RF </w:t>
+      </w:r>
+      <w:proofErr w:type="spellStart"/>
+      <w:r>
+        <w:rPr>
+          <w:rFonts w:ascii="Times New Roman" w:hAnsi="Times New Roman" w:cs="Times New Roman"/>
+          <w:sz w:val="26"/>
+          <w:szCs w:val="26"/>
+          <w:lang w:val="en-US"/>
+        </w:rPr>
+        <w:t>trên</w:t>
+      </w:r>
+      <w:proofErr w:type="spellEnd"/>
+      <w:r>
+        <w:rPr>
+          <w:rFonts w:ascii="Times New Roman" w:hAnsi="Times New Roman" w:cs="Times New Roman"/>
+          <w:sz w:val="26"/>
+          <w:szCs w:val="26"/>
+          <w:lang w:val="en-US"/>
+        </w:rPr>
+        <w:t xml:space="preserve"> raspberry board.</w:t>
+      </w:r>
+    </w:p>
+    <w:p>
+      <w:pPr>
+        <w:rPr>
+          <w:rFonts w:ascii="Times New Roman" w:hAnsi="Times New Roman" w:cs="Times New Roman"/>
+          <w:sz w:val="26"/>
+          <w:szCs w:val="26"/>
+          <w:lang w:val="en-US"/>
+        </w:rPr>
+      </w:pPr>
+      <w:proofErr w:type="spellStart"/>
+      <w:r>
+        <w:rPr>
+          <w:rFonts w:ascii="Times New Roman" w:hAnsi="Times New Roman" w:cs="Times New Roman"/>
+          <w:sz w:val="26"/>
+          <w:szCs w:val="26"/>
+          <w:lang w:val="en-US"/>
+        </w:rPr>
+        <w:t>Trên</w:t>
+      </w:r>
+      <w:proofErr w:type="spellEnd"/>
+      <w:r>
+        <w:rPr>
+          <w:rFonts w:ascii="Times New Roman" w:hAnsi="Times New Roman" w:cs="Times New Roman"/>
+          <w:sz w:val="26"/>
+          <w:szCs w:val="26"/>
+          <w:lang w:val="en-US"/>
+        </w:rPr>
+        <w:t xml:space="preserve"> board raspberry </w:t>
+      </w:r>
+      <w:proofErr w:type="spellStart"/>
+      <w:r>
+        <w:rPr>
+          <w:rFonts w:ascii="Times New Roman" w:hAnsi="Times New Roman" w:cs="Times New Roman"/>
+          <w:sz w:val="26"/>
+          <w:szCs w:val="26"/>
+          <w:lang w:val="en-US"/>
+        </w:rPr>
+        <w:t>không</w:t>
+      </w:r>
+      <w:proofErr w:type="spellEnd"/>
+      <w:r>
+        <w:rPr>
+          <w:rFonts w:ascii="Times New Roman" w:hAnsi="Times New Roman" w:cs="Times New Roman"/>
+          <w:sz w:val="26"/>
+          <w:szCs w:val="26"/>
+          <w:lang w:val="en-US"/>
+        </w:rPr>
+        <w:t xml:space="preserve"> </w:t>
+      </w:r>
+      <w:proofErr w:type="spellStart"/>
+      <w:r>
+        <w:rPr>
+          <w:rFonts w:ascii="Times New Roman" w:hAnsi="Times New Roman" w:cs="Times New Roman"/>
+          <w:sz w:val="26"/>
+          <w:szCs w:val="26"/>
+          <w:lang w:val="en-US"/>
+        </w:rPr>
+        <w:t>hỗ</w:t>
+      </w:r>
+      <w:proofErr w:type="spellEnd"/>
+      <w:r>
+        <w:rPr>
+          <w:rFonts w:ascii="Times New Roman" w:hAnsi="Times New Roman" w:cs="Times New Roman"/>
+          <w:sz w:val="26"/>
+          <w:szCs w:val="26"/>
+          <w:lang w:val="en-US"/>
+        </w:rPr>
+        <w:t xml:space="preserve"> </w:t>
+      </w:r>
+      <w:proofErr w:type="spellStart"/>
+      <w:r>
+        <w:rPr>
+          <w:rFonts w:ascii="Times New Roman" w:hAnsi="Times New Roman" w:cs="Times New Roman"/>
+          <w:sz w:val="26"/>
+          <w:szCs w:val="26"/>
+          <w:lang w:val="en-US"/>
+        </w:rPr>
+        <w:t>trợ</w:t>
+      </w:r>
+      <w:proofErr w:type="spellEnd"/>
+      <w:r>
+        <w:rPr>
+          <w:rFonts w:ascii="Times New Roman" w:hAnsi="Times New Roman" w:cs="Times New Roman"/>
+          <w:sz w:val="26"/>
+          <w:szCs w:val="26"/>
+          <w:lang w:val="en-US"/>
+        </w:rPr>
+        <w:t xml:space="preserve"> </w:t>
+      </w:r>
+      <w:proofErr w:type="spellStart"/>
+      <w:r>
+        <w:rPr>
+          <w:rFonts w:ascii="Times New Roman" w:hAnsi="Times New Roman" w:cs="Times New Roman"/>
+          <w:sz w:val="26"/>
+          <w:szCs w:val="26"/>
+          <w:lang w:val="en-US"/>
+        </w:rPr>
+        <w:t>sẵn</w:t>
+      </w:r>
+      <w:proofErr w:type="spellEnd"/>
+      <w:r>
+        <w:rPr>
+          <w:rFonts w:ascii="Times New Roman" w:hAnsi="Times New Roman" w:cs="Times New Roman"/>
+          <w:sz w:val="26"/>
+          <w:szCs w:val="26"/>
+          <w:lang w:val="en-US"/>
+        </w:rPr>
+        <w:t xml:space="preserve"> 2 </w:t>
+      </w:r>
+      <w:proofErr w:type="spellStart"/>
+      <w:r>
+        <w:rPr>
+          <w:rFonts w:ascii="Times New Roman" w:hAnsi="Times New Roman" w:cs="Times New Roman"/>
+          <w:sz w:val="26"/>
+          <w:szCs w:val="26"/>
+          <w:lang w:val="en-US"/>
+        </w:rPr>
+        <w:t>phương</w:t>
+      </w:r>
+      <w:proofErr w:type="spellEnd"/>
+      <w:r>
+        <w:rPr>
+          <w:rFonts w:ascii="Times New Roman" w:hAnsi="Times New Roman" w:cs="Times New Roman"/>
+          <w:sz w:val="26"/>
+          <w:szCs w:val="26"/>
+          <w:lang w:val="en-US"/>
+        </w:rPr>
+        <w:t xml:space="preserve"> </w:t>
+      </w:r>
+      <w:proofErr w:type="spellStart"/>
+      <w:r>
+        <w:rPr>
+          <w:rFonts w:ascii="Times New Roman" w:hAnsi="Times New Roman" w:cs="Times New Roman"/>
+          <w:sz w:val="26"/>
+          <w:szCs w:val="26"/>
+          <w:lang w:val="en-US"/>
+        </w:rPr>
+        <w:t>thức</w:t>
+      </w:r>
+      <w:proofErr w:type="spellEnd"/>
+      <w:r>
+        <w:rPr>
+          <w:rFonts w:ascii="Times New Roman" w:hAnsi="Times New Roman" w:cs="Times New Roman"/>
+          <w:sz w:val="26"/>
+          <w:szCs w:val="26"/>
+          <w:lang w:val="en-US"/>
+        </w:rPr>
+        <w:t xml:space="preserve"> </w:t>
+      </w:r>
+      <w:proofErr w:type="spellStart"/>
+      <w:r>
+        <w:rPr>
+          <w:rFonts w:ascii="Times New Roman" w:hAnsi="Times New Roman" w:cs="Times New Roman"/>
+          <w:sz w:val="26"/>
+          <w:szCs w:val="26"/>
+          <w:lang w:val="en-US"/>
+        </w:rPr>
+        <w:t>này</w:t>
+      </w:r>
+      <w:proofErr w:type="spellEnd"/>
+      <w:r>
+        <w:rPr>
+          <w:rFonts w:ascii="Times New Roman" w:hAnsi="Times New Roman" w:cs="Times New Roman"/>
+          <w:sz w:val="26"/>
+          <w:szCs w:val="26"/>
+          <w:lang w:val="en-US"/>
+        </w:rPr>
+        <w:t xml:space="preserve">, do </w:t>
+      </w:r>
+      <w:proofErr w:type="spellStart"/>
+      <w:r>
+        <w:rPr>
+          <w:rFonts w:ascii="Times New Roman" w:hAnsi="Times New Roman" w:cs="Times New Roman"/>
+          <w:sz w:val="26"/>
+          <w:szCs w:val="26"/>
+          <w:lang w:val="en-US"/>
+        </w:rPr>
+        <w:t>đó</w:t>
+      </w:r>
+      <w:proofErr w:type="spellEnd"/>
+      <w:r>
+        <w:rPr>
+          <w:rFonts w:ascii="Times New Roman" w:hAnsi="Times New Roman" w:cs="Times New Roman"/>
+          <w:sz w:val="26"/>
+          <w:szCs w:val="26"/>
+          <w:lang w:val="en-US"/>
+        </w:rPr>
+        <w:t xml:space="preserve"> ta </w:t>
+      </w:r>
+      <w:proofErr w:type="spellStart"/>
+      <w:r>
+        <w:rPr>
+          <w:rFonts w:ascii="Times New Roman" w:hAnsi="Times New Roman" w:cs="Times New Roman"/>
+          <w:sz w:val="26"/>
+          <w:szCs w:val="26"/>
+          <w:lang w:val="en-US"/>
+        </w:rPr>
+        <w:t>cần</w:t>
+      </w:r>
+      <w:proofErr w:type="spellEnd"/>
+      <w:r>
+        <w:rPr>
+          <w:rFonts w:ascii="Times New Roman" w:hAnsi="Times New Roman" w:cs="Times New Roman"/>
+          <w:sz w:val="26"/>
+          <w:szCs w:val="26"/>
+          <w:lang w:val="en-US"/>
+        </w:rPr>
+        <w:t xml:space="preserve"> </w:t>
+      </w:r>
+      <w:proofErr w:type="spellStart"/>
+      <w:r>
+        <w:rPr>
+          <w:rFonts w:ascii="Times New Roman" w:hAnsi="Times New Roman" w:cs="Times New Roman"/>
+          <w:sz w:val="26"/>
+          <w:szCs w:val="26"/>
+          <w:lang w:val="en-US"/>
+        </w:rPr>
+        <w:t>một</w:t>
+      </w:r>
+      <w:proofErr w:type="spellEnd"/>
+      <w:r>
+        <w:rPr>
+          <w:rFonts w:ascii="Times New Roman" w:hAnsi="Times New Roman" w:cs="Times New Roman"/>
+          <w:sz w:val="26"/>
+          <w:szCs w:val="26"/>
+          <w:lang w:val="en-US"/>
+        </w:rPr>
+        <w:t xml:space="preserve"> board </w:t>
+      </w:r>
+      <w:proofErr w:type="spellStart"/>
+      <w:r>
+        <w:rPr>
+          <w:rFonts w:ascii="Times New Roman" w:hAnsi="Times New Roman" w:cs="Times New Roman"/>
+          <w:sz w:val="26"/>
+          <w:szCs w:val="26"/>
+          <w:lang w:val="en-US"/>
+        </w:rPr>
+        <w:t>mở</w:t>
+      </w:r>
+      <w:proofErr w:type="spellEnd"/>
+      <w:r>
+        <w:rPr>
+          <w:rFonts w:ascii="Times New Roman" w:hAnsi="Times New Roman" w:cs="Times New Roman"/>
+          <w:sz w:val="26"/>
+          <w:szCs w:val="26"/>
+          <w:lang w:val="en-US"/>
+        </w:rPr>
+        <w:t xml:space="preserve"> </w:t>
+      </w:r>
+      <w:proofErr w:type="spellStart"/>
+      <w:r>
+        <w:rPr>
+          <w:rFonts w:ascii="Times New Roman" w:hAnsi="Times New Roman" w:cs="Times New Roman"/>
+          <w:sz w:val="26"/>
+          <w:szCs w:val="26"/>
+          <w:lang w:val="en-US"/>
+        </w:rPr>
+        <w:t>rộng</w:t>
+      </w:r>
+      <w:proofErr w:type="spellEnd"/>
+      <w:r>
+        <w:rPr>
+          <w:rFonts w:ascii="Times New Roman" w:hAnsi="Times New Roman" w:cs="Times New Roman"/>
+          <w:sz w:val="26"/>
+          <w:szCs w:val="26"/>
+          <w:lang w:val="en-US"/>
+        </w:rPr>
+        <w:t xml:space="preserve">. </w:t>
+      </w:r>
+      <w:proofErr w:type="spellStart"/>
+      <w:r>
+        <w:rPr>
+          <w:rFonts w:ascii="Times New Roman" w:hAnsi="Times New Roman" w:cs="Times New Roman"/>
+          <w:sz w:val="26"/>
+          <w:szCs w:val="26"/>
+          <w:lang w:val="en-US"/>
+        </w:rPr>
+        <w:t>Việc</w:t>
+      </w:r>
+      <w:proofErr w:type="spellEnd"/>
+      <w:r>
+        <w:rPr>
+          <w:rFonts w:ascii="Times New Roman" w:hAnsi="Times New Roman" w:cs="Times New Roman"/>
+          <w:sz w:val="26"/>
+          <w:szCs w:val="26"/>
+          <w:lang w:val="en-US"/>
+        </w:rPr>
+        <w:t xml:space="preserve"> </w:t>
+      </w:r>
+      <w:proofErr w:type="spellStart"/>
+      <w:r>
+        <w:rPr>
+          <w:rFonts w:ascii="Times New Roman" w:hAnsi="Times New Roman" w:cs="Times New Roman"/>
+          <w:sz w:val="26"/>
+          <w:szCs w:val="26"/>
+          <w:lang w:val="en-US"/>
+        </w:rPr>
+        <w:t>mở</w:t>
+      </w:r>
+      <w:proofErr w:type="spellEnd"/>
+      <w:r>
+        <w:rPr>
+          <w:rFonts w:ascii="Times New Roman" w:hAnsi="Times New Roman" w:cs="Times New Roman"/>
+          <w:sz w:val="26"/>
+          <w:szCs w:val="26"/>
+          <w:lang w:val="en-US"/>
+        </w:rPr>
+        <w:t xml:space="preserve"> </w:t>
+      </w:r>
+      <w:proofErr w:type="spellStart"/>
+      <w:r>
+        <w:rPr>
+          <w:rFonts w:ascii="Times New Roman" w:hAnsi="Times New Roman" w:cs="Times New Roman"/>
+          <w:sz w:val="26"/>
+          <w:szCs w:val="26"/>
+          <w:lang w:val="en-US"/>
+        </w:rPr>
+        <w:t>rộng</w:t>
+      </w:r>
+      <w:proofErr w:type="spellEnd"/>
+      <w:r>
+        <w:rPr>
+          <w:rFonts w:ascii="Times New Roman" w:hAnsi="Times New Roman" w:cs="Times New Roman"/>
+          <w:sz w:val="26"/>
+          <w:szCs w:val="26"/>
+          <w:lang w:val="en-US"/>
+        </w:rPr>
+        <w:t xml:space="preserve"> RS485 </w:t>
+      </w:r>
+      <w:proofErr w:type="spellStart"/>
+      <w:r>
+        <w:rPr>
+          <w:rFonts w:ascii="Times New Roman" w:hAnsi="Times New Roman" w:cs="Times New Roman"/>
+          <w:sz w:val="26"/>
+          <w:szCs w:val="26"/>
+          <w:lang w:val="en-US"/>
+        </w:rPr>
+        <w:t>khá</w:t>
+      </w:r>
+      <w:proofErr w:type="spellEnd"/>
+      <w:r>
+        <w:rPr>
+          <w:rFonts w:ascii="Times New Roman" w:hAnsi="Times New Roman" w:cs="Times New Roman"/>
+          <w:sz w:val="26"/>
+          <w:szCs w:val="26"/>
+          <w:lang w:val="en-US"/>
+        </w:rPr>
+        <w:t xml:space="preserve"> </w:t>
+      </w:r>
+      <w:proofErr w:type="spellStart"/>
+      <w:r>
+        <w:rPr>
+          <w:rFonts w:ascii="Times New Roman" w:hAnsi="Times New Roman" w:cs="Times New Roman"/>
+          <w:sz w:val="26"/>
+          <w:szCs w:val="26"/>
+          <w:lang w:val="en-US"/>
+        </w:rPr>
+        <w:t>đơn</w:t>
+      </w:r>
+      <w:proofErr w:type="spellEnd"/>
+      <w:r>
+        <w:rPr>
+          <w:rFonts w:ascii="Times New Roman" w:hAnsi="Times New Roman" w:cs="Times New Roman"/>
+          <w:sz w:val="26"/>
+          <w:szCs w:val="26"/>
+          <w:lang w:val="en-US"/>
+        </w:rPr>
+        <w:t xml:space="preserve"> </w:t>
+      </w:r>
+      <w:proofErr w:type="spellStart"/>
+      <w:r>
+        <w:rPr>
+          <w:rFonts w:ascii="Times New Roman" w:hAnsi="Times New Roman" w:cs="Times New Roman"/>
+          <w:sz w:val="26"/>
+          <w:szCs w:val="26"/>
+          <w:lang w:val="en-US"/>
+        </w:rPr>
+        <w:t>giản</w:t>
+      </w:r>
+      <w:proofErr w:type="spellEnd"/>
+      <w:r>
+        <w:rPr>
+          <w:rFonts w:ascii="Times New Roman" w:hAnsi="Times New Roman" w:cs="Times New Roman"/>
+          <w:sz w:val="26"/>
+          <w:szCs w:val="26"/>
+          <w:lang w:val="en-US"/>
+        </w:rPr>
+        <w:t xml:space="preserve">, </w:t>
+      </w:r>
+      <w:proofErr w:type="spellStart"/>
+      <w:r>
+        <w:rPr>
+          <w:rFonts w:ascii="Times New Roman" w:hAnsi="Times New Roman" w:cs="Times New Roman"/>
+          <w:sz w:val="26"/>
+          <w:szCs w:val="26"/>
+          <w:lang w:val="en-US"/>
+        </w:rPr>
+        <w:t>chỉ</w:t>
+      </w:r>
+      <w:proofErr w:type="spellEnd"/>
+      <w:r>
+        <w:rPr>
+          <w:rFonts w:ascii="Times New Roman" w:hAnsi="Times New Roman" w:cs="Times New Roman"/>
+          <w:sz w:val="26"/>
+          <w:szCs w:val="26"/>
+          <w:lang w:val="en-US"/>
+        </w:rPr>
+        <w:t xml:space="preserve"> </w:t>
+      </w:r>
+      <w:proofErr w:type="spellStart"/>
+      <w:r>
+        <w:rPr>
+          <w:rFonts w:ascii="Times New Roman" w:hAnsi="Times New Roman" w:cs="Times New Roman"/>
+          <w:sz w:val="26"/>
+          <w:szCs w:val="26"/>
+          <w:lang w:val="en-US"/>
+        </w:rPr>
+        <w:t>cần</w:t>
+      </w:r>
+      <w:proofErr w:type="spellEnd"/>
+      <w:r>
+        <w:rPr>
+          <w:rFonts w:ascii="Times New Roman" w:hAnsi="Times New Roman" w:cs="Times New Roman"/>
+          <w:sz w:val="26"/>
+          <w:szCs w:val="26"/>
+          <w:lang w:val="en-US"/>
+        </w:rPr>
+        <w:t xml:space="preserve"> </w:t>
+      </w:r>
+      <w:proofErr w:type="spellStart"/>
+      <w:r>
+        <w:rPr>
+          <w:rFonts w:ascii="Times New Roman" w:hAnsi="Times New Roman" w:cs="Times New Roman"/>
+          <w:sz w:val="26"/>
+          <w:szCs w:val="26"/>
+          <w:lang w:val="en-US"/>
+        </w:rPr>
+        <w:t>sử</w:t>
+      </w:r>
+      <w:proofErr w:type="spellEnd"/>
+      <w:r>
+        <w:rPr>
+          <w:rFonts w:ascii="Times New Roman" w:hAnsi="Times New Roman" w:cs="Times New Roman"/>
+          <w:sz w:val="26"/>
+          <w:szCs w:val="26"/>
+          <w:lang w:val="en-US"/>
+        </w:rPr>
+        <w:t xml:space="preserve"> </w:t>
+      </w:r>
+      <w:proofErr w:type="spellStart"/>
+      <w:r>
+        <w:rPr>
+          <w:rFonts w:ascii="Times New Roman" w:hAnsi="Times New Roman" w:cs="Times New Roman"/>
+          <w:sz w:val="26"/>
+          <w:szCs w:val="26"/>
+          <w:lang w:val="en-US"/>
+        </w:rPr>
+        <w:t>dụng</w:t>
+      </w:r>
+      <w:proofErr w:type="spellEnd"/>
+      <w:r>
+        <w:rPr>
+          <w:rFonts w:ascii="Times New Roman" w:hAnsi="Times New Roman" w:cs="Times New Roman"/>
+          <w:sz w:val="26"/>
+          <w:szCs w:val="26"/>
+          <w:lang w:val="en-US"/>
+        </w:rPr>
+        <w:t xml:space="preserve"> </w:t>
+      </w:r>
+      <w:proofErr w:type="spellStart"/>
+      <w:r>
+        <w:rPr>
+          <w:rFonts w:ascii="Times New Roman" w:hAnsi="Times New Roman" w:cs="Times New Roman"/>
+          <w:sz w:val="26"/>
+          <w:szCs w:val="26"/>
+          <w:lang w:val="en-US"/>
+        </w:rPr>
+        <w:t>ngoại</w:t>
+      </w:r>
+      <w:proofErr w:type="spellEnd"/>
+      <w:r>
+        <w:rPr>
+          <w:rFonts w:ascii="Times New Roman" w:hAnsi="Times New Roman" w:cs="Times New Roman"/>
+          <w:sz w:val="26"/>
+          <w:szCs w:val="26"/>
+          <w:lang w:val="en-US"/>
+        </w:rPr>
+        <w:t xml:space="preserve"> </w:t>
+      </w:r>
+      <w:proofErr w:type="gramStart"/>
+      <w:r>
+        <w:rPr>
+          <w:rFonts w:ascii="Times New Roman" w:hAnsi="Times New Roman" w:cs="Times New Roman"/>
+          <w:sz w:val="26"/>
+          <w:szCs w:val="26"/>
+          <w:lang w:val="en-US"/>
+        </w:rPr>
+        <w:t>vi</w:t>
+      </w:r>
+      <w:proofErr w:type="gramEnd"/>
+      <w:r>
+        <w:rPr>
+          <w:rFonts w:ascii="Times New Roman" w:hAnsi="Times New Roman" w:cs="Times New Roman"/>
+          <w:sz w:val="26"/>
+          <w:szCs w:val="26"/>
+          <w:lang w:val="en-US"/>
+        </w:rPr>
+        <w:t xml:space="preserve"> UART </w:t>
+      </w:r>
+      <w:proofErr w:type="spellStart"/>
+      <w:r>
+        <w:rPr>
+          <w:rFonts w:ascii="Times New Roman" w:hAnsi="Times New Roman" w:cs="Times New Roman"/>
+          <w:sz w:val="26"/>
+          <w:szCs w:val="26"/>
+          <w:lang w:val="en-US"/>
+        </w:rPr>
+        <w:t>và</w:t>
+      </w:r>
+      <w:proofErr w:type="spellEnd"/>
+      <w:r>
+        <w:rPr>
+          <w:rFonts w:ascii="Times New Roman" w:hAnsi="Times New Roman" w:cs="Times New Roman"/>
+          <w:sz w:val="26"/>
+          <w:szCs w:val="26"/>
+          <w:lang w:val="en-US"/>
+        </w:rPr>
+        <w:t xml:space="preserve"> </w:t>
+      </w:r>
+      <w:proofErr w:type="spellStart"/>
+      <w:r>
+        <w:rPr>
+          <w:rFonts w:ascii="Times New Roman" w:hAnsi="Times New Roman" w:cs="Times New Roman"/>
+          <w:sz w:val="26"/>
+          <w:szCs w:val="26"/>
+          <w:lang w:val="en-US"/>
+        </w:rPr>
+        <w:t>một</w:t>
+      </w:r>
+      <w:proofErr w:type="spellEnd"/>
+      <w:r>
+        <w:rPr>
+          <w:rFonts w:ascii="Times New Roman" w:hAnsi="Times New Roman" w:cs="Times New Roman"/>
+          <w:sz w:val="26"/>
+          <w:szCs w:val="26"/>
+          <w:lang w:val="en-US"/>
+        </w:rPr>
+        <w:t xml:space="preserve"> IC </w:t>
+      </w:r>
+      <w:proofErr w:type="spellStart"/>
+      <w:r>
+        <w:rPr>
+          <w:rFonts w:ascii="Times New Roman" w:hAnsi="Times New Roman" w:cs="Times New Roman"/>
+          <w:sz w:val="26"/>
+          <w:szCs w:val="26"/>
+          <w:lang w:val="en-US"/>
+        </w:rPr>
+        <w:t>chuyển</w:t>
+      </w:r>
+      <w:proofErr w:type="spellEnd"/>
+      <w:r>
+        <w:rPr>
+          <w:rFonts w:ascii="Times New Roman" w:hAnsi="Times New Roman" w:cs="Times New Roman"/>
+          <w:sz w:val="26"/>
+          <w:szCs w:val="26"/>
+          <w:lang w:val="en-US"/>
+        </w:rPr>
+        <w:t xml:space="preserve"> </w:t>
+      </w:r>
+      <w:proofErr w:type="spellStart"/>
+      <w:r>
+        <w:rPr>
+          <w:rFonts w:ascii="Times New Roman" w:hAnsi="Times New Roman" w:cs="Times New Roman"/>
+          <w:sz w:val="26"/>
+          <w:szCs w:val="26"/>
+          <w:lang w:val="en-US"/>
+        </w:rPr>
+        <w:t>đổi</w:t>
+      </w:r>
+      <w:proofErr w:type="spellEnd"/>
+      <w:r>
+        <w:rPr>
+          <w:rFonts w:ascii="Times New Roman" w:hAnsi="Times New Roman" w:cs="Times New Roman"/>
+          <w:sz w:val="26"/>
+          <w:szCs w:val="26"/>
+          <w:lang w:val="en-US"/>
+        </w:rPr>
+        <w:t xml:space="preserve"> RS232</w:t>
+      </w:r>
+      <w:r>
+        <w:rPr>
+          <w:rFonts w:ascii="Times New Roman" w:hAnsi="Times New Roman" w:cs="Times New Roman"/>
+          <w:sz w:val="26"/>
+          <w:szCs w:val="26"/>
+          <w:lang w:val="en-US"/>
+        </w:rPr>
+        <w:sym w:font="Wingdings" w:char="F0E0"/>
+      </w:r>
+      <w:r>
+        <w:rPr>
+          <w:rFonts w:ascii="Times New Roman" w:hAnsi="Times New Roman" w:cs="Times New Roman"/>
+          <w:sz w:val="26"/>
+          <w:szCs w:val="26"/>
+          <w:lang w:val="en-US"/>
+        </w:rPr>
+        <w:t xml:space="preserve"> RS485. </w:t>
+      </w:r>
+    </w:p>
+    <w:p>
+      <w:pPr>
+        <w:rPr>
+          <w:rFonts w:ascii="Times New Roman" w:hAnsi="Times New Roman" w:cs="Times New Roman"/>
+          <w:sz w:val="26"/>
+          <w:szCs w:val="26"/>
+          <w:lang w:val="en-US"/>
+        </w:rPr>
+      </w:pPr>
+      <w:r>
+        <w:rPr>
+          <w:noProof/>
+          <w:lang w:val="en-US"/>
+        </w:rPr>
+        <w:lastRenderedPageBreak/>
+        <w:drawing>
+          <wp:inline distT="0" distB="0" distL="0" distR="0" wp14:anchorId="58474C74" wp14:editId="1AE69443">
+            <wp:extent cx="4776826" cy="3246304"/>
+            <wp:effectExtent l="0" t="0" r="5080" b="0"/>
+            <wp:docPr id="6" name="Picture 6"/>
+            <wp:cNvGraphicFramePr>
+              <a:graphicFrameLocks xmlns:a="http://schemas.openxmlformats.org/drawingml/2006/main" noChangeAspect="1"/>
+            </wp:cNvGraphicFramePr>
+            <a:graphic xmlns:a="http://schemas.openxmlformats.org/drawingml/2006/main">
+              <a:graphicData uri="http://schemas.openxmlformats.org/drawingml/2006/picture">
+                <pic:pic xmlns:pic="http://schemas.openxmlformats.org/drawingml/2006/picture">
+                  <pic:nvPicPr>
+                    <pic:cNvPr id="0" name=""/>
+                    <pic:cNvPicPr/>
+                  </pic:nvPicPr>
+                  <pic:blipFill>
+                    <a:blip r:embed="rId11"/>
+                    <a:stretch>
+                      <a:fillRect/>
+                    </a:stretch>
+                  </pic:blipFill>
+                  <pic:spPr>
+                    <a:xfrm>
+                      <a:off x="0" y="0"/>
+                      <a:ext cx="4779861" cy="3248367"/>
+                    </a:xfrm>
+                    <a:prstGeom prst="rect">
+                      <a:avLst/>
+                    </a:prstGeom>
+                  </pic:spPr>
+                </pic:pic>
+              </a:graphicData>
+            </a:graphic>
+          </wp:inline>
+        </w:drawing>
+      </w:r>
+    </w:p>
+    <w:p>
+      <w:pPr>
+        <w:rPr>
+          <w:rFonts w:ascii="Times New Roman" w:hAnsi="Times New Roman" w:cs="Times New Roman"/>
+          <w:sz w:val="26"/>
+          <w:szCs w:val="26"/>
+          <w:lang w:val="en-US"/>
+        </w:rPr>
+      </w:pPr>
+      <w:proofErr w:type="spellStart"/>
+      <w:r>
+        <w:rPr>
+          <w:rFonts w:ascii="Times New Roman" w:hAnsi="Times New Roman" w:cs="Times New Roman"/>
+          <w:sz w:val="26"/>
+          <w:szCs w:val="26"/>
+          <w:lang w:val="en-US"/>
+        </w:rPr>
+        <w:t>Tuy</w:t>
+      </w:r>
+      <w:proofErr w:type="spellEnd"/>
+      <w:r>
+        <w:rPr>
+          <w:rFonts w:ascii="Times New Roman" w:hAnsi="Times New Roman" w:cs="Times New Roman"/>
+          <w:sz w:val="26"/>
+          <w:szCs w:val="26"/>
+          <w:lang w:val="en-US"/>
+        </w:rPr>
+        <w:t xml:space="preserve"> </w:t>
+      </w:r>
+      <w:proofErr w:type="spellStart"/>
+      <w:r>
+        <w:rPr>
+          <w:rFonts w:ascii="Times New Roman" w:hAnsi="Times New Roman" w:cs="Times New Roman"/>
+          <w:sz w:val="26"/>
+          <w:szCs w:val="26"/>
+          <w:lang w:val="en-US"/>
+        </w:rPr>
+        <w:t>nhiên</w:t>
+      </w:r>
+      <w:proofErr w:type="spellEnd"/>
+      <w:r>
+        <w:rPr>
+          <w:rFonts w:ascii="Times New Roman" w:hAnsi="Times New Roman" w:cs="Times New Roman"/>
+          <w:sz w:val="26"/>
+          <w:szCs w:val="26"/>
+          <w:lang w:val="en-US"/>
+        </w:rPr>
+        <w:t xml:space="preserve">, do IC </w:t>
+      </w:r>
+      <w:proofErr w:type="spellStart"/>
+      <w:r>
+        <w:rPr>
+          <w:rFonts w:ascii="Times New Roman" w:hAnsi="Times New Roman" w:cs="Times New Roman"/>
+          <w:sz w:val="26"/>
+          <w:szCs w:val="26"/>
+          <w:lang w:val="en-US"/>
+        </w:rPr>
+        <w:t>chuyển</w:t>
+      </w:r>
+      <w:proofErr w:type="spellEnd"/>
+      <w:r>
+        <w:rPr>
+          <w:rFonts w:ascii="Times New Roman" w:hAnsi="Times New Roman" w:cs="Times New Roman"/>
+          <w:sz w:val="26"/>
+          <w:szCs w:val="26"/>
+          <w:lang w:val="en-US"/>
+        </w:rPr>
+        <w:t xml:space="preserve"> </w:t>
+      </w:r>
+      <w:proofErr w:type="spellStart"/>
+      <w:r>
+        <w:rPr>
+          <w:rFonts w:ascii="Times New Roman" w:hAnsi="Times New Roman" w:cs="Times New Roman"/>
+          <w:sz w:val="26"/>
+          <w:szCs w:val="26"/>
+          <w:lang w:val="en-US"/>
+        </w:rPr>
+        <w:t>đổi</w:t>
+      </w:r>
+      <w:proofErr w:type="spellEnd"/>
+      <w:r>
+        <w:rPr>
+          <w:rFonts w:ascii="Times New Roman" w:hAnsi="Times New Roman" w:cs="Times New Roman"/>
+          <w:sz w:val="26"/>
+          <w:szCs w:val="26"/>
+          <w:lang w:val="en-US"/>
+        </w:rPr>
+        <w:t xml:space="preserve"> </w:t>
+      </w:r>
+      <w:proofErr w:type="spellStart"/>
+      <w:r>
+        <w:rPr>
+          <w:rFonts w:ascii="Times New Roman" w:hAnsi="Times New Roman" w:cs="Times New Roman"/>
+          <w:sz w:val="26"/>
+          <w:szCs w:val="26"/>
+          <w:lang w:val="en-US"/>
+        </w:rPr>
+        <w:t>sử</w:t>
+      </w:r>
+      <w:proofErr w:type="spellEnd"/>
+      <w:r>
+        <w:rPr>
+          <w:rFonts w:ascii="Times New Roman" w:hAnsi="Times New Roman" w:cs="Times New Roman"/>
+          <w:sz w:val="26"/>
+          <w:szCs w:val="26"/>
+          <w:lang w:val="en-US"/>
+        </w:rPr>
+        <w:t xml:space="preserve"> </w:t>
+      </w:r>
+      <w:proofErr w:type="spellStart"/>
+      <w:r>
+        <w:rPr>
+          <w:rFonts w:ascii="Times New Roman" w:hAnsi="Times New Roman" w:cs="Times New Roman"/>
+          <w:sz w:val="26"/>
+          <w:szCs w:val="26"/>
+          <w:lang w:val="en-US"/>
+        </w:rPr>
+        <w:t>dụng</w:t>
+      </w:r>
+      <w:proofErr w:type="spellEnd"/>
+      <w:r>
+        <w:rPr>
+          <w:rFonts w:ascii="Times New Roman" w:hAnsi="Times New Roman" w:cs="Times New Roman"/>
+          <w:sz w:val="26"/>
+          <w:szCs w:val="26"/>
+          <w:lang w:val="en-US"/>
+        </w:rPr>
+        <w:t xml:space="preserve"> </w:t>
+      </w:r>
+      <w:proofErr w:type="spellStart"/>
+      <w:r>
+        <w:rPr>
+          <w:rFonts w:ascii="Times New Roman" w:hAnsi="Times New Roman" w:cs="Times New Roman"/>
+          <w:sz w:val="26"/>
+          <w:szCs w:val="26"/>
+          <w:lang w:val="en-US"/>
+        </w:rPr>
+        <w:t>khác</w:t>
+      </w:r>
+      <w:proofErr w:type="spellEnd"/>
+      <w:r>
+        <w:rPr>
+          <w:rFonts w:ascii="Times New Roman" w:hAnsi="Times New Roman" w:cs="Times New Roman"/>
+          <w:sz w:val="26"/>
+          <w:szCs w:val="26"/>
+          <w:lang w:val="en-US"/>
+        </w:rPr>
+        <w:t xml:space="preserve"> </w:t>
+      </w:r>
+      <w:proofErr w:type="spellStart"/>
+      <w:r>
+        <w:rPr>
+          <w:rFonts w:ascii="Times New Roman" w:hAnsi="Times New Roman" w:cs="Times New Roman"/>
+          <w:sz w:val="26"/>
+          <w:szCs w:val="26"/>
+          <w:lang w:val="en-US"/>
+        </w:rPr>
+        <w:t>mức</w:t>
+      </w:r>
+      <w:proofErr w:type="spellEnd"/>
+      <w:r>
+        <w:rPr>
+          <w:rFonts w:ascii="Times New Roman" w:hAnsi="Times New Roman" w:cs="Times New Roman"/>
+          <w:sz w:val="26"/>
+          <w:szCs w:val="26"/>
+          <w:lang w:val="en-US"/>
+        </w:rPr>
+        <w:t xml:space="preserve"> </w:t>
+      </w:r>
+      <w:proofErr w:type="spellStart"/>
+      <w:r>
+        <w:rPr>
+          <w:rFonts w:ascii="Times New Roman" w:hAnsi="Times New Roman" w:cs="Times New Roman"/>
+          <w:sz w:val="26"/>
+          <w:szCs w:val="26"/>
+          <w:lang w:val="en-US"/>
+        </w:rPr>
+        <w:t>điện</w:t>
+      </w:r>
+      <w:proofErr w:type="spellEnd"/>
+      <w:r>
+        <w:rPr>
+          <w:rFonts w:ascii="Times New Roman" w:hAnsi="Times New Roman" w:cs="Times New Roman"/>
+          <w:sz w:val="26"/>
+          <w:szCs w:val="26"/>
+          <w:lang w:val="en-US"/>
+        </w:rPr>
+        <w:t xml:space="preserve"> </w:t>
+      </w:r>
+      <w:proofErr w:type="spellStart"/>
+      <w:r>
+        <w:rPr>
+          <w:rFonts w:ascii="Times New Roman" w:hAnsi="Times New Roman" w:cs="Times New Roman"/>
+          <w:sz w:val="26"/>
+          <w:szCs w:val="26"/>
+          <w:lang w:val="en-US"/>
+        </w:rPr>
+        <w:t>áp</w:t>
+      </w:r>
+      <w:proofErr w:type="spellEnd"/>
+      <w:r>
+        <w:rPr>
+          <w:rFonts w:ascii="Times New Roman" w:hAnsi="Times New Roman" w:cs="Times New Roman"/>
+          <w:sz w:val="26"/>
+          <w:szCs w:val="26"/>
+          <w:lang w:val="en-US"/>
+        </w:rPr>
+        <w:t xml:space="preserve"> 5v </w:t>
+      </w:r>
+      <w:proofErr w:type="spellStart"/>
+      <w:r>
+        <w:rPr>
+          <w:rFonts w:ascii="Times New Roman" w:hAnsi="Times New Roman" w:cs="Times New Roman"/>
+          <w:sz w:val="26"/>
+          <w:szCs w:val="26"/>
+          <w:lang w:val="en-US"/>
+        </w:rPr>
+        <w:t>trong</w:t>
+      </w:r>
+      <w:proofErr w:type="spellEnd"/>
+      <w:r>
+        <w:rPr>
+          <w:rFonts w:ascii="Times New Roman" w:hAnsi="Times New Roman" w:cs="Times New Roman"/>
+          <w:sz w:val="26"/>
+          <w:szCs w:val="26"/>
+          <w:lang w:val="en-US"/>
+        </w:rPr>
+        <w:t xml:space="preserve"> </w:t>
+      </w:r>
+      <w:proofErr w:type="spellStart"/>
+      <w:r>
+        <w:rPr>
+          <w:rFonts w:ascii="Times New Roman" w:hAnsi="Times New Roman" w:cs="Times New Roman"/>
+          <w:sz w:val="26"/>
+          <w:szCs w:val="26"/>
+          <w:lang w:val="en-US"/>
+        </w:rPr>
+        <w:t>khi</w:t>
+      </w:r>
+      <w:proofErr w:type="spellEnd"/>
+      <w:r>
+        <w:rPr>
+          <w:rFonts w:ascii="Times New Roman" w:hAnsi="Times New Roman" w:cs="Times New Roman"/>
+          <w:sz w:val="26"/>
+          <w:szCs w:val="26"/>
+          <w:lang w:val="en-US"/>
+        </w:rPr>
+        <w:t xml:space="preserve"> </w:t>
+      </w:r>
+      <w:proofErr w:type="spellStart"/>
+      <w:r>
+        <w:rPr>
+          <w:rFonts w:ascii="Times New Roman" w:hAnsi="Times New Roman" w:cs="Times New Roman"/>
+          <w:sz w:val="26"/>
+          <w:szCs w:val="26"/>
+          <w:lang w:val="en-US"/>
+        </w:rPr>
+        <w:t>ngoại</w:t>
+      </w:r>
+      <w:proofErr w:type="spellEnd"/>
+      <w:r>
+        <w:rPr>
+          <w:rFonts w:ascii="Times New Roman" w:hAnsi="Times New Roman" w:cs="Times New Roman"/>
+          <w:sz w:val="26"/>
+          <w:szCs w:val="26"/>
+          <w:lang w:val="en-US"/>
+        </w:rPr>
+        <w:t xml:space="preserve"> </w:t>
+      </w:r>
+      <w:proofErr w:type="gramStart"/>
+      <w:r>
+        <w:rPr>
+          <w:rFonts w:ascii="Times New Roman" w:hAnsi="Times New Roman" w:cs="Times New Roman"/>
+          <w:sz w:val="26"/>
+          <w:szCs w:val="26"/>
+          <w:lang w:val="en-US"/>
+        </w:rPr>
+        <w:t>vi</w:t>
+      </w:r>
+      <w:proofErr w:type="gramEnd"/>
+      <w:r>
+        <w:rPr>
+          <w:rFonts w:ascii="Times New Roman" w:hAnsi="Times New Roman" w:cs="Times New Roman"/>
+          <w:sz w:val="26"/>
+          <w:szCs w:val="26"/>
+          <w:lang w:val="en-US"/>
+        </w:rPr>
+        <w:t xml:space="preserve"> Raspberry </w:t>
+      </w:r>
+      <w:proofErr w:type="spellStart"/>
+      <w:r>
+        <w:rPr>
+          <w:rFonts w:ascii="Times New Roman" w:hAnsi="Times New Roman" w:cs="Times New Roman"/>
+          <w:sz w:val="26"/>
+          <w:szCs w:val="26"/>
+          <w:lang w:val="en-US"/>
+        </w:rPr>
+        <w:t>chỉ</w:t>
+      </w:r>
+      <w:proofErr w:type="spellEnd"/>
+      <w:r>
+        <w:rPr>
+          <w:rFonts w:ascii="Times New Roman" w:hAnsi="Times New Roman" w:cs="Times New Roman"/>
+          <w:sz w:val="26"/>
+          <w:szCs w:val="26"/>
+          <w:lang w:val="en-US"/>
+        </w:rPr>
+        <w:t xml:space="preserve"> </w:t>
+      </w:r>
+      <w:proofErr w:type="spellStart"/>
+      <w:r>
+        <w:rPr>
+          <w:rFonts w:ascii="Times New Roman" w:hAnsi="Times New Roman" w:cs="Times New Roman"/>
+          <w:sz w:val="26"/>
+          <w:szCs w:val="26"/>
+          <w:lang w:val="en-US"/>
+        </w:rPr>
+        <w:t>cho</w:t>
+      </w:r>
+      <w:proofErr w:type="spellEnd"/>
+      <w:r>
+        <w:rPr>
+          <w:rFonts w:ascii="Times New Roman" w:hAnsi="Times New Roman" w:cs="Times New Roman"/>
+          <w:sz w:val="26"/>
+          <w:szCs w:val="26"/>
+          <w:lang w:val="en-US"/>
+        </w:rPr>
+        <w:t xml:space="preserve"> </w:t>
+      </w:r>
+      <w:proofErr w:type="spellStart"/>
+      <w:r>
+        <w:rPr>
+          <w:rFonts w:ascii="Times New Roman" w:hAnsi="Times New Roman" w:cs="Times New Roman"/>
+          <w:sz w:val="26"/>
+          <w:szCs w:val="26"/>
+          <w:lang w:val="en-US"/>
+        </w:rPr>
+        <w:t>phép</w:t>
+      </w:r>
+      <w:proofErr w:type="spellEnd"/>
+      <w:r>
+        <w:rPr>
+          <w:rFonts w:ascii="Times New Roman" w:hAnsi="Times New Roman" w:cs="Times New Roman"/>
+          <w:sz w:val="26"/>
+          <w:szCs w:val="26"/>
+          <w:lang w:val="en-US"/>
+        </w:rPr>
+        <w:t xml:space="preserve"> </w:t>
+      </w:r>
+      <w:proofErr w:type="spellStart"/>
+      <w:r>
+        <w:rPr>
+          <w:rFonts w:ascii="Times New Roman" w:hAnsi="Times New Roman" w:cs="Times New Roman"/>
+          <w:sz w:val="26"/>
+          <w:szCs w:val="26"/>
+          <w:lang w:val="en-US"/>
+        </w:rPr>
+        <w:t>mức</w:t>
+      </w:r>
+      <w:proofErr w:type="spellEnd"/>
+      <w:r>
+        <w:rPr>
+          <w:rFonts w:ascii="Times New Roman" w:hAnsi="Times New Roman" w:cs="Times New Roman"/>
+          <w:sz w:val="26"/>
+          <w:szCs w:val="26"/>
+          <w:lang w:val="en-US"/>
+        </w:rPr>
+        <w:t xml:space="preserve"> </w:t>
+      </w:r>
+      <w:proofErr w:type="spellStart"/>
+      <w:r>
+        <w:rPr>
+          <w:rFonts w:ascii="Times New Roman" w:hAnsi="Times New Roman" w:cs="Times New Roman"/>
+          <w:sz w:val="26"/>
+          <w:szCs w:val="26"/>
+          <w:lang w:val="en-US"/>
+        </w:rPr>
+        <w:t>điện</w:t>
+      </w:r>
+      <w:proofErr w:type="spellEnd"/>
+      <w:r>
+        <w:rPr>
+          <w:rFonts w:ascii="Times New Roman" w:hAnsi="Times New Roman" w:cs="Times New Roman"/>
+          <w:sz w:val="26"/>
+          <w:szCs w:val="26"/>
+          <w:lang w:val="en-US"/>
+        </w:rPr>
+        <w:t xml:space="preserve"> </w:t>
+      </w:r>
+      <w:proofErr w:type="spellStart"/>
+      <w:r>
+        <w:rPr>
+          <w:rFonts w:ascii="Times New Roman" w:hAnsi="Times New Roman" w:cs="Times New Roman"/>
+          <w:sz w:val="26"/>
+          <w:szCs w:val="26"/>
+          <w:lang w:val="en-US"/>
+        </w:rPr>
+        <w:t>áp</w:t>
+      </w:r>
+      <w:proofErr w:type="spellEnd"/>
+      <w:r>
+        <w:rPr>
+          <w:rFonts w:ascii="Times New Roman" w:hAnsi="Times New Roman" w:cs="Times New Roman"/>
+          <w:sz w:val="26"/>
+          <w:szCs w:val="26"/>
+          <w:lang w:val="en-US"/>
+        </w:rPr>
+        <w:t xml:space="preserve"> 3v3.</w:t>
+      </w:r>
+      <w:r>
+        <w:rPr>
+          <w:rFonts w:ascii="Times New Roman" w:hAnsi="Times New Roman" w:cs="Times New Roman"/>
+          <w:sz w:val="26"/>
+          <w:szCs w:val="26"/>
+          <w:lang w:val="en-US"/>
+        </w:rPr>
+        <w:t xml:space="preserve"> Ta </w:t>
+      </w:r>
+      <w:proofErr w:type="spellStart"/>
+      <w:r>
+        <w:rPr>
+          <w:rFonts w:ascii="Times New Roman" w:hAnsi="Times New Roman" w:cs="Times New Roman"/>
+          <w:sz w:val="26"/>
+          <w:szCs w:val="26"/>
+          <w:lang w:val="en-US"/>
+        </w:rPr>
+        <w:t>sử</w:t>
+      </w:r>
+      <w:proofErr w:type="spellEnd"/>
+      <w:r>
+        <w:rPr>
+          <w:rFonts w:ascii="Times New Roman" w:hAnsi="Times New Roman" w:cs="Times New Roman"/>
+          <w:sz w:val="26"/>
+          <w:szCs w:val="26"/>
+          <w:lang w:val="en-US"/>
+        </w:rPr>
+        <w:t xml:space="preserve"> </w:t>
+      </w:r>
+      <w:proofErr w:type="spellStart"/>
+      <w:r>
+        <w:rPr>
+          <w:rFonts w:ascii="Times New Roman" w:hAnsi="Times New Roman" w:cs="Times New Roman"/>
+          <w:sz w:val="26"/>
+          <w:szCs w:val="26"/>
+          <w:lang w:val="en-US"/>
+        </w:rPr>
+        <w:t>dụng</w:t>
+      </w:r>
+      <w:proofErr w:type="spellEnd"/>
+      <w:r>
+        <w:rPr>
+          <w:rFonts w:ascii="Times New Roman" w:hAnsi="Times New Roman" w:cs="Times New Roman"/>
+          <w:sz w:val="26"/>
+          <w:szCs w:val="26"/>
+          <w:lang w:val="en-US"/>
+        </w:rPr>
+        <w:t xml:space="preserve"> </w:t>
+      </w:r>
+      <w:proofErr w:type="spellStart"/>
+      <w:r>
+        <w:rPr>
+          <w:rFonts w:ascii="Times New Roman" w:hAnsi="Times New Roman" w:cs="Times New Roman"/>
+          <w:sz w:val="26"/>
+          <w:szCs w:val="26"/>
+          <w:lang w:val="en-US"/>
+        </w:rPr>
+        <w:t>mạch</w:t>
+      </w:r>
+      <w:proofErr w:type="spellEnd"/>
+      <w:r>
+        <w:rPr>
+          <w:rFonts w:ascii="Times New Roman" w:hAnsi="Times New Roman" w:cs="Times New Roman"/>
+          <w:sz w:val="26"/>
+          <w:szCs w:val="26"/>
+          <w:lang w:val="en-US"/>
+        </w:rPr>
+        <w:t xml:space="preserve"> </w:t>
+      </w:r>
+      <w:proofErr w:type="spellStart"/>
+      <w:r>
+        <w:rPr>
+          <w:rFonts w:ascii="Times New Roman" w:hAnsi="Times New Roman" w:cs="Times New Roman"/>
+          <w:sz w:val="26"/>
+          <w:szCs w:val="26"/>
+          <w:lang w:val="en-US"/>
+        </w:rPr>
+        <w:t>chuyển</w:t>
+      </w:r>
+      <w:proofErr w:type="spellEnd"/>
+      <w:r>
+        <w:rPr>
+          <w:rFonts w:ascii="Times New Roman" w:hAnsi="Times New Roman" w:cs="Times New Roman"/>
+          <w:sz w:val="26"/>
+          <w:szCs w:val="26"/>
+          <w:lang w:val="en-US"/>
+        </w:rPr>
+        <w:t xml:space="preserve"> </w:t>
+      </w:r>
+      <w:proofErr w:type="spellStart"/>
+      <w:r>
+        <w:rPr>
+          <w:rFonts w:ascii="Times New Roman" w:hAnsi="Times New Roman" w:cs="Times New Roman"/>
+          <w:sz w:val="26"/>
+          <w:szCs w:val="26"/>
+          <w:lang w:val="en-US"/>
+        </w:rPr>
+        <w:t>áp</w:t>
+      </w:r>
+      <w:proofErr w:type="spellEnd"/>
+      <w:r>
+        <w:rPr>
+          <w:rFonts w:ascii="Times New Roman" w:hAnsi="Times New Roman" w:cs="Times New Roman"/>
+          <w:sz w:val="26"/>
+          <w:szCs w:val="26"/>
+          <w:lang w:val="en-US"/>
+        </w:rPr>
+        <w:t xml:space="preserve"> </w:t>
+      </w:r>
+      <w:proofErr w:type="spellStart"/>
+      <w:r>
+        <w:rPr>
+          <w:rFonts w:ascii="Times New Roman" w:hAnsi="Times New Roman" w:cs="Times New Roman"/>
+          <w:sz w:val="26"/>
+          <w:szCs w:val="26"/>
+          <w:lang w:val="en-US"/>
+        </w:rPr>
+        <w:t>sau</w:t>
+      </w:r>
+      <w:proofErr w:type="spellEnd"/>
+      <w:r>
+        <w:rPr>
+          <w:rFonts w:ascii="Times New Roman" w:hAnsi="Times New Roman" w:cs="Times New Roman"/>
+          <w:sz w:val="26"/>
+          <w:szCs w:val="26"/>
+          <w:lang w:val="en-US"/>
+        </w:rPr>
+        <w:t>:</w:t>
+      </w:r>
+    </w:p>
+    <w:p>
+      <w:pPr>
+        <w:rPr>
+          <w:rFonts w:ascii="Times New Roman" w:hAnsi="Times New Roman" w:cs="Times New Roman"/>
+          <w:sz w:val="26"/>
+          <w:szCs w:val="26"/>
+          <w:lang w:val="en-US"/>
+        </w:rPr>
+      </w:pPr>
+      <w:r>
+        <w:rPr>
+          <w:rFonts w:ascii="Times New Roman" w:hAnsi="Times New Roman" w:cs="Times New Roman"/>
+          <w:noProof/>
+          <w:sz w:val="26"/>
+          <w:szCs w:val="26"/>
+          <w:lang w:val="en-US"/>
+        </w:rPr>
+        <w:drawing>
+          <wp:inline distT="0" distB="0" distL="0" distR="0">
+            <wp:extent cx="5039429" cy="2591162"/>
+            <wp:effectExtent l="0" t="0" r="8890" b="0"/>
+            <wp:docPr id="5" name="Picture 5"/>
+            <wp:cNvGraphicFramePr>
+              <a:graphicFrameLocks xmlns:a="http://schemas.openxmlformats.org/drawingml/2006/main" noChangeAspect="1"/>
+            </wp:cNvGraphicFramePr>
+            <a:graphic xmlns:a="http://schemas.openxmlformats.org/drawingml/2006/main">
+              <a:graphicData uri="http://schemas.openxmlformats.org/drawingml/2006/picture">
+                <pic:pic xmlns:pic="http://schemas.openxmlformats.org/drawingml/2006/picture">
+                  <pic:nvPicPr>
+                    <pic:cNvPr id="0" name="3V3-5V.PNG"/>
+                    <pic:cNvPicPr/>
+                  </pic:nvPicPr>
+                  <pic:blipFill>
+                    <a:blip r:embed="rId12">
+                      <a:extLst>
+                        <a:ext uri="{28A0092B-C50C-407E-A947-70E740481C1C}">
+                          <a14:useLocalDpi xmlns:a14="http://schemas.microsoft.com/office/drawing/2010/main" val="0"/>
+                        </a:ext>
+                      </a:extLst>
+                    </a:blip>
+                    <a:stretch>
+                      <a:fillRect/>
+                    </a:stretch>
+                  </pic:blipFill>
+                  <pic:spPr>
+                    <a:xfrm>
+                      <a:off x="0" y="0"/>
+                      <a:ext cx="5039429" cy="2591162"/>
+                    </a:xfrm>
+                    <a:prstGeom prst="rect">
+                      <a:avLst/>
+                    </a:prstGeom>
+                  </pic:spPr>
+                </pic:pic>
+              </a:graphicData>
+            </a:graphic>
+          </wp:inline>
+        </w:drawing>
+      </w:r>
+    </w:p>
+    <w:p>
+      <w:pPr>
+        <w:rPr>
+          <w:rFonts w:ascii="Times New Roman" w:hAnsi="Times New Roman" w:cs="Times New Roman"/>
+          <w:sz w:val="26"/>
+          <w:szCs w:val="26"/>
+          <w:lang w:val="en-US"/>
+        </w:rPr>
+      </w:pPr>
+      <w:r>
+        <w:rPr>
+          <w:rFonts w:ascii="Times New Roman" w:hAnsi="Times New Roman" w:cs="Times New Roman"/>
+          <w:noProof/>
+          <w:sz w:val="26"/>
+          <w:szCs w:val="26"/>
+          <w:lang w:val="en-US"/>
+        </w:rPr>
+        <w:drawing>
+          <wp:inline distT="0" distB="0" distL="0" distR="0">
+            <wp:extent cx="4791744" cy="2410162"/>
+            <wp:effectExtent l="0" t="0" r="0" b="9525"/>
+            <wp:docPr id="7" name="Picture 7"/>
+            <wp:cNvGraphicFramePr>
+              <a:graphicFrameLocks xmlns:a="http://schemas.openxmlformats.org/drawingml/2006/main" noChangeAspect="1"/>
+            </wp:cNvGraphicFramePr>
+            <a:graphic xmlns:a="http://schemas.openxmlformats.org/drawingml/2006/main">
+              <a:graphicData uri="http://schemas.openxmlformats.org/drawingml/2006/picture">
+                <pic:pic xmlns:pic="http://schemas.openxmlformats.org/drawingml/2006/picture">
+                  <pic:nvPicPr>
+                    <pic:cNvPr id="0" name="3V3-5V tx.PNG"/>
+                    <pic:cNvPicPr/>
+                  </pic:nvPicPr>
+                  <pic:blipFill>
+                    <a:blip r:embed="rId13">
+                      <a:extLst>
+                        <a:ext uri="{28A0092B-C50C-407E-A947-70E740481C1C}">
+                          <a14:useLocalDpi xmlns:a14="http://schemas.microsoft.com/office/drawing/2010/main" val="0"/>
+                        </a:ext>
+                      </a:extLst>
+                    </a:blip>
+                    <a:stretch>
+                      <a:fillRect/>
+                    </a:stretch>
+                  </pic:blipFill>
+                  <pic:spPr>
+                    <a:xfrm>
+                      <a:off x="0" y="0"/>
+                      <a:ext cx="4791744" cy="2410162"/>
+                    </a:xfrm>
+                    <a:prstGeom prst="rect">
+                      <a:avLst/>
+                    </a:prstGeom>
+                  </pic:spPr>
+                </pic:pic>
+              </a:graphicData>
+            </a:graphic>
+          </wp:inline>
+        </w:drawing>
+      </w:r>
+    </w:p>
+    <w:p>
+      <w:pPr>
+        <w:rPr>
+          <w:rFonts w:ascii="Times New Roman" w:hAnsi="Times New Roman" w:cs="Times New Roman"/>
+          <w:sz w:val="26"/>
+          <w:szCs w:val="26"/>
+          <w:lang w:val="en-US"/>
+        </w:rPr>
+      </w:pPr>
+      <w:r>
+        <w:rPr>
+          <w:rFonts w:ascii="Times New Roman" w:hAnsi="Times New Roman" w:cs="Times New Roman"/>
+          <w:noProof/>
+          <w:sz w:val="26"/>
+          <w:szCs w:val="26"/>
+          <w:lang w:val="en-US"/>
+        </w:rPr>
+        <w:lastRenderedPageBreak/>
+        <w:drawing>
+          <wp:inline distT="0" distB="0" distL="0" distR="0">
+            <wp:extent cx="4829849" cy="2457793"/>
+            <wp:effectExtent l="0" t="0" r="8890" b="0"/>
+            <wp:docPr id="8" name="Picture 8"/>
+            <wp:cNvGraphicFramePr>
+              <a:graphicFrameLocks xmlns:a="http://schemas.openxmlformats.org/drawingml/2006/main" noChangeAspect="1"/>
+            </wp:cNvGraphicFramePr>
+            <a:graphic xmlns:a="http://schemas.openxmlformats.org/drawingml/2006/main">
+              <a:graphicData uri="http://schemas.openxmlformats.org/drawingml/2006/picture">
+                <pic:pic xmlns:pic="http://schemas.openxmlformats.org/drawingml/2006/picture">
+                  <pic:nvPicPr>
+                    <pic:cNvPr id="0" name="3V3-5V dir.PNG"/>
+                    <pic:cNvPicPr/>
+                  </pic:nvPicPr>
+                  <pic:blipFill>
+                    <a:blip r:embed="rId14">
+                      <a:extLst>
+                        <a:ext uri="{28A0092B-C50C-407E-A947-70E740481C1C}">
+                          <a14:useLocalDpi xmlns:a14="http://schemas.microsoft.com/office/drawing/2010/main" val="0"/>
+                        </a:ext>
+                      </a:extLst>
+                    </a:blip>
+                    <a:stretch>
+                      <a:fillRect/>
+                    </a:stretch>
+                  </pic:blipFill>
+                  <pic:spPr>
+                    <a:xfrm>
+                      <a:off x="0" y="0"/>
+                      <a:ext cx="4829849" cy="2457793"/>
+                    </a:xfrm>
+                    <a:prstGeom prst="rect">
+                      <a:avLst/>
+                    </a:prstGeom>
+                  </pic:spPr>
+                </pic:pic>
+              </a:graphicData>
+            </a:graphic>
+          </wp:inline>
+        </w:drawing>
+      </w:r>
+    </w:p>
+    <w:p>
+      <w:pPr>
+        <w:rPr>
+          <w:rFonts w:ascii="Times New Roman" w:hAnsi="Times New Roman" w:cs="Times New Roman"/>
+          <w:sz w:val="26"/>
+          <w:szCs w:val="26"/>
+          <w:lang w:val="en-US"/>
+        </w:rPr>
+      </w:pPr>
+      <w:r>
+        <w:rPr>
+          <w:rFonts w:ascii="Times New Roman" w:hAnsi="Times New Roman" w:cs="Times New Roman"/>
+          <w:sz w:val="26"/>
+          <w:szCs w:val="26"/>
+          <w:lang w:val="en-US"/>
+        </w:rPr>
+        <w:t xml:space="preserve">Module RF </w:t>
+      </w:r>
+      <w:proofErr w:type="spellStart"/>
+      <w:r>
+        <w:rPr>
+          <w:rFonts w:ascii="Times New Roman" w:hAnsi="Times New Roman" w:cs="Times New Roman"/>
+          <w:sz w:val="26"/>
+          <w:szCs w:val="26"/>
+          <w:lang w:val="en-US"/>
+        </w:rPr>
+        <w:t>được</w:t>
+      </w:r>
+      <w:proofErr w:type="spellEnd"/>
+      <w:r>
+        <w:rPr>
+          <w:rFonts w:ascii="Times New Roman" w:hAnsi="Times New Roman" w:cs="Times New Roman"/>
+          <w:sz w:val="26"/>
+          <w:szCs w:val="26"/>
+          <w:lang w:val="en-US"/>
+        </w:rPr>
+        <w:t xml:space="preserve"> </w:t>
+      </w:r>
+      <w:proofErr w:type="spellStart"/>
+      <w:r>
+        <w:rPr>
+          <w:rFonts w:ascii="Times New Roman" w:hAnsi="Times New Roman" w:cs="Times New Roman"/>
+          <w:sz w:val="26"/>
+          <w:szCs w:val="26"/>
+          <w:lang w:val="en-US"/>
+        </w:rPr>
+        <w:t>mở</w:t>
+      </w:r>
+      <w:proofErr w:type="spellEnd"/>
+      <w:r>
+        <w:rPr>
+          <w:rFonts w:ascii="Times New Roman" w:hAnsi="Times New Roman" w:cs="Times New Roman"/>
+          <w:sz w:val="26"/>
+          <w:szCs w:val="26"/>
+          <w:lang w:val="en-US"/>
+        </w:rPr>
+        <w:t xml:space="preserve"> </w:t>
+      </w:r>
+      <w:proofErr w:type="spellStart"/>
+      <w:r>
+        <w:rPr>
+          <w:rFonts w:ascii="Times New Roman" w:hAnsi="Times New Roman" w:cs="Times New Roman"/>
+          <w:sz w:val="26"/>
+          <w:szCs w:val="26"/>
+          <w:lang w:val="en-US"/>
+        </w:rPr>
+        <w:t>rộng</w:t>
+      </w:r>
+      <w:proofErr w:type="spellEnd"/>
+      <w:r>
+        <w:rPr>
+          <w:rFonts w:ascii="Times New Roman" w:hAnsi="Times New Roman" w:cs="Times New Roman"/>
+          <w:sz w:val="26"/>
+          <w:szCs w:val="26"/>
+          <w:lang w:val="en-US"/>
+        </w:rPr>
+        <w:t xml:space="preserve"> </w:t>
+      </w:r>
+      <w:proofErr w:type="spellStart"/>
+      <w:proofErr w:type="gramStart"/>
+      <w:r>
+        <w:rPr>
+          <w:rFonts w:ascii="Times New Roman" w:hAnsi="Times New Roman" w:cs="Times New Roman"/>
+          <w:sz w:val="26"/>
+          <w:szCs w:val="26"/>
+          <w:lang w:val="en-US"/>
+        </w:rPr>
+        <w:t>theo</w:t>
+      </w:r>
+      <w:proofErr w:type="spellEnd"/>
+      <w:proofErr w:type="gramEnd"/>
+      <w:r>
+        <w:rPr>
+          <w:rFonts w:ascii="Times New Roman" w:hAnsi="Times New Roman" w:cs="Times New Roman"/>
+          <w:sz w:val="26"/>
+          <w:szCs w:val="26"/>
+          <w:lang w:val="en-US"/>
+        </w:rPr>
+        <w:t xml:space="preserve"> </w:t>
+      </w:r>
+      <w:proofErr w:type="spellStart"/>
+      <w:r>
+        <w:rPr>
+          <w:rFonts w:ascii="Times New Roman" w:hAnsi="Times New Roman" w:cs="Times New Roman"/>
+          <w:sz w:val="26"/>
+          <w:szCs w:val="26"/>
+          <w:lang w:val="en-US"/>
+        </w:rPr>
+        <w:t>sơ</w:t>
+      </w:r>
+      <w:proofErr w:type="spellEnd"/>
+      <w:r>
+        <w:rPr>
+          <w:rFonts w:ascii="Times New Roman" w:hAnsi="Times New Roman" w:cs="Times New Roman"/>
+          <w:sz w:val="26"/>
+          <w:szCs w:val="26"/>
+          <w:lang w:val="en-US"/>
+        </w:rPr>
+        <w:t xml:space="preserve"> </w:t>
+      </w:r>
+      <w:proofErr w:type="spellStart"/>
+      <w:r>
+        <w:rPr>
+          <w:rFonts w:ascii="Times New Roman" w:hAnsi="Times New Roman" w:cs="Times New Roman"/>
+          <w:sz w:val="26"/>
+          <w:szCs w:val="26"/>
+          <w:lang w:val="en-US"/>
+        </w:rPr>
+        <w:t>đồ</w:t>
+      </w:r>
+      <w:proofErr w:type="spellEnd"/>
+      <w:r>
+        <w:rPr>
+          <w:rFonts w:ascii="Times New Roman" w:hAnsi="Times New Roman" w:cs="Times New Roman"/>
+          <w:sz w:val="26"/>
+          <w:szCs w:val="26"/>
+          <w:lang w:val="en-US"/>
+        </w:rPr>
+        <w:t xml:space="preserve"> </w:t>
+      </w:r>
+      <w:proofErr w:type="spellStart"/>
+      <w:r>
+        <w:rPr>
+          <w:rFonts w:ascii="Times New Roman" w:hAnsi="Times New Roman" w:cs="Times New Roman"/>
+          <w:sz w:val="26"/>
+          <w:szCs w:val="26"/>
+          <w:lang w:val="en-US"/>
+        </w:rPr>
+        <w:t>kết</w:t>
+      </w:r>
+      <w:proofErr w:type="spellEnd"/>
+      <w:r>
+        <w:rPr>
+          <w:rFonts w:ascii="Times New Roman" w:hAnsi="Times New Roman" w:cs="Times New Roman"/>
+          <w:sz w:val="26"/>
+          <w:szCs w:val="26"/>
+          <w:lang w:val="en-US"/>
+        </w:rPr>
+        <w:t xml:space="preserve"> </w:t>
+      </w:r>
+      <w:proofErr w:type="spellStart"/>
+      <w:r>
+        <w:rPr>
+          <w:rFonts w:ascii="Times New Roman" w:hAnsi="Times New Roman" w:cs="Times New Roman"/>
+          <w:sz w:val="26"/>
+          <w:szCs w:val="26"/>
+          <w:lang w:val="en-US"/>
+        </w:rPr>
+        <w:t>nối</w:t>
+      </w:r>
+      <w:proofErr w:type="spellEnd"/>
+      <w:r>
+        <w:rPr>
+          <w:rFonts w:ascii="Times New Roman" w:hAnsi="Times New Roman" w:cs="Times New Roman"/>
+          <w:sz w:val="26"/>
+          <w:szCs w:val="26"/>
+          <w:lang w:val="en-US"/>
+        </w:rPr>
+        <w:t xml:space="preserve"> </w:t>
+      </w:r>
+      <w:proofErr w:type="spellStart"/>
+      <w:r>
+        <w:rPr>
+          <w:rFonts w:ascii="Times New Roman" w:hAnsi="Times New Roman" w:cs="Times New Roman"/>
+          <w:sz w:val="26"/>
+          <w:szCs w:val="26"/>
+          <w:lang w:val="en-US"/>
+        </w:rPr>
+        <w:t>sau</w:t>
+      </w:r>
+      <w:proofErr w:type="spellEnd"/>
+      <w:r>
+        <w:rPr>
+          <w:rFonts w:ascii="Times New Roman" w:hAnsi="Times New Roman" w:cs="Times New Roman"/>
+          <w:sz w:val="26"/>
+          <w:szCs w:val="26"/>
+          <w:lang w:val="en-US"/>
+        </w:rPr>
+        <w:t>:</w:t>
+      </w:r>
+    </w:p>
+    <w:p>
+      <w:pPr>
+        <w:rPr>
+          <w:rFonts w:ascii="Times New Roman" w:hAnsi="Times New Roman" w:cs="Times New Roman"/>
+          <w:sz w:val="26"/>
+          <w:szCs w:val="26"/>
+          <w:lang w:val="en-US"/>
+        </w:rPr>
+      </w:pPr>
+    </w:p>
+    <w:p>
+      <w:pPr>
+        <w:rPr>
+          <w:rFonts w:ascii="Times New Roman" w:hAnsi="Times New Roman" w:cs="Times New Roman"/>
+          <w:sz w:val="26"/>
+          <w:szCs w:val="26"/>
+          <w:lang w:val="en-US"/>
+        </w:rPr>
+      </w:pPr>
+      <w:r>
+        <w:rPr>
+          <w:rFonts w:ascii="Times New Roman" w:hAnsi="Times New Roman" w:cs="Times New Roman"/>
+          <w:sz w:val="26"/>
+          <w:szCs w:val="26"/>
+          <w:lang w:val="en-US"/>
+        </w:rPr>
+        <w:t xml:space="preserve">Ta </w:t>
+      </w:r>
+      <w:proofErr w:type="spellStart"/>
+      <w:r>
+        <w:rPr>
+          <w:rFonts w:ascii="Times New Roman" w:hAnsi="Times New Roman" w:cs="Times New Roman"/>
+          <w:sz w:val="26"/>
+          <w:szCs w:val="26"/>
+          <w:lang w:val="en-US"/>
+        </w:rPr>
+        <w:t>thấy</w:t>
+      </w:r>
+      <w:proofErr w:type="spellEnd"/>
+      <w:r>
+        <w:rPr>
+          <w:rFonts w:ascii="Times New Roman" w:hAnsi="Times New Roman" w:cs="Times New Roman"/>
+          <w:sz w:val="26"/>
+          <w:szCs w:val="26"/>
+          <w:lang w:val="en-US"/>
+        </w:rPr>
+        <w:t xml:space="preserve"> </w:t>
+      </w:r>
+      <w:proofErr w:type="spellStart"/>
+      <w:r>
+        <w:rPr>
+          <w:rFonts w:ascii="Times New Roman" w:hAnsi="Times New Roman" w:cs="Times New Roman"/>
+          <w:sz w:val="26"/>
+          <w:szCs w:val="26"/>
+          <w:lang w:val="en-US"/>
+        </w:rPr>
+        <w:t>việc</w:t>
+      </w:r>
+      <w:proofErr w:type="spellEnd"/>
+      <w:r>
+        <w:rPr>
+          <w:rFonts w:ascii="Times New Roman" w:hAnsi="Times New Roman" w:cs="Times New Roman"/>
+          <w:sz w:val="26"/>
+          <w:szCs w:val="26"/>
+          <w:lang w:val="en-US"/>
+        </w:rPr>
+        <w:t xml:space="preserve"> </w:t>
+      </w:r>
+      <w:proofErr w:type="spellStart"/>
+      <w:r>
+        <w:rPr>
+          <w:rFonts w:ascii="Times New Roman" w:hAnsi="Times New Roman" w:cs="Times New Roman"/>
+          <w:sz w:val="26"/>
+          <w:szCs w:val="26"/>
+          <w:lang w:val="en-US"/>
+        </w:rPr>
+        <w:t>giao</w:t>
+      </w:r>
+      <w:proofErr w:type="spellEnd"/>
+      <w:r>
+        <w:rPr>
+          <w:rFonts w:ascii="Times New Roman" w:hAnsi="Times New Roman" w:cs="Times New Roman"/>
+          <w:sz w:val="26"/>
+          <w:szCs w:val="26"/>
+          <w:lang w:val="en-US"/>
+        </w:rPr>
+        <w:t xml:space="preserve"> </w:t>
+      </w:r>
+      <w:proofErr w:type="spellStart"/>
+      <w:r>
+        <w:rPr>
+          <w:rFonts w:ascii="Times New Roman" w:hAnsi="Times New Roman" w:cs="Times New Roman"/>
+          <w:sz w:val="26"/>
+          <w:szCs w:val="26"/>
+          <w:lang w:val="en-US"/>
+        </w:rPr>
+        <w:t>tiếp</w:t>
+      </w:r>
+      <w:proofErr w:type="spellEnd"/>
+      <w:r>
+        <w:rPr>
+          <w:rFonts w:ascii="Times New Roman" w:hAnsi="Times New Roman" w:cs="Times New Roman"/>
+          <w:sz w:val="26"/>
+          <w:szCs w:val="26"/>
+          <w:lang w:val="en-US"/>
+        </w:rPr>
+        <w:t xml:space="preserve"> </w:t>
+      </w:r>
+      <w:proofErr w:type="spellStart"/>
+      <w:r>
+        <w:rPr>
+          <w:rFonts w:ascii="Times New Roman" w:hAnsi="Times New Roman" w:cs="Times New Roman"/>
+          <w:sz w:val="26"/>
+          <w:szCs w:val="26"/>
+          <w:lang w:val="en-US"/>
+        </w:rPr>
+        <w:t>lấy</w:t>
+      </w:r>
+      <w:proofErr w:type="spellEnd"/>
+      <w:r>
+        <w:rPr>
+          <w:rFonts w:ascii="Times New Roman" w:hAnsi="Times New Roman" w:cs="Times New Roman"/>
+          <w:sz w:val="26"/>
+          <w:szCs w:val="26"/>
+          <w:lang w:val="en-US"/>
+        </w:rPr>
+        <w:t xml:space="preserve"> </w:t>
+      </w:r>
+      <w:proofErr w:type="spellStart"/>
+      <w:r>
+        <w:rPr>
+          <w:rFonts w:ascii="Times New Roman" w:hAnsi="Times New Roman" w:cs="Times New Roman"/>
+          <w:sz w:val="26"/>
+          <w:szCs w:val="26"/>
+          <w:lang w:val="en-US"/>
+        </w:rPr>
+        <w:t>dữ</w:t>
+      </w:r>
+      <w:proofErr w:type="spellEnd"/>
+      <w:r>
+        <w:rPr>
+          <w:rFonts w:ascii="Times New Roman" w:hAnsi="Times New Roman" w:cs="Times New Roman"/>
+          <w:sz w:val="26"/>
+          <w:szCs w:val="26"/>
+          <w:lang w:val="en-US"/>
+        </w:rPr>
+        <w:t xml:space="preserve"> </w:t>
+      </w:r>
+      <w:proofErr w:type="spellStart"/>
+      <w:r>
+        <w:rPr>
+          <w:rFonts w:ascii="Times New Roman" w:hAnsi="Times New Roman" w:cs="Times New Roman"/>
+          <w:sz w:val="26"/>
+          <w:szCs w:val="26"/>
+          <w:lang w:val="en-US"/>
+        </w:rPr>
+        <w:t>liệu</w:t>
+      </w:r>
+      <w:proofErr w:type="spellEnd"/>
+      <w:r>
+        <w:rPr>
+          <w:rFonts w:ascii="Times New Roman" w:hAnsi="Times New Roman" w:cs="Times New Roman"/>
+          <w:sz w:val="26"/>
+          <w:szCs w:val="26"/>
+          <w:lang w:val="en-US"/>
+        </w:rPr>
+        <w:t xml:space="preserve"> </w:t>
+      </w:r>
+      <w:proofErr w:type="spellStart"/>
+      <w:r>
+        <w:rPr>
+          <w:rFonts w:ascii="Times New Roman" w:hAnsi="Times New Roman" w:cs="Times New Roman"/>
+          <w:sz w:val="26"/>
+          <w:szCs w:val="26"/>
+          <w:lang w:val="en-US"/>
+        </w:rPr>
+        <w:t>được</w:t>
+      </w:r>
+      <w:proofErr w:type="spellEnd"/>
+      <w:r>
+        <w:rPr>
+          <w:rFonts w:ascii="Times New Roman" w:hAnsi="Times New Roman" w:cs="Times New Roman"/>
+          <w:sz w:val="26"/>
+          <w:szCs w:val="26"/>
+          <w:lang w:val="en-US"/>
+        </w:rPr>
+        <w:t xml:space="preserve"> </w:t>
+      </w:r>
+      <w:proofErr w:type="spellStart"/>
+      <w:r>
+        <w:rPr>
+          <w:rFonts w:ascii="Times New Roman" w:hAnsi="Times New Roman" w:cs="Times New Roman"/>
+          <w:sz w:val="26"/>
+          <w:szCs w:val="26"/>
+          <w:lang w:val="en-US"/>
+        </w:rPr>
+        <w:t>thông</w:t>
+      </w:r>
+      <w:proofErr w:type="spellEnd"/>
+      <w:r>
+        <w:rPr>
+          <w:rFonts w:ascii="Times New Roman" w:hAnsi="Times New Roman" w:cs="Times New Roman"/>
+          <w:sz w:val="26"/>
+          <w:szCs w:val="26"/>
+          <w:lang w:val="en-US"/>
+        </w:rPr>
+        <w:t xml:space="preserve"> qua 2 interface </w:t>
+      </w:r>
+      <w:proofErr w:type="spellStart"/>
+      <w:r>
+        <w:rPr>
+          <w:rFonts w:ascii="Times New Roman" w:hAnsi="Times New Roman" w:cs="Times New Roman"/>
+          <w:sz w:val="26"/>
+          <w:szCs w:val="26"/>
+          <w:lang w:val="en-US"/>
+        </w:rPr>
+        <w:t>là</w:t>
+      </w:r>
+      <w:proofErr w:type="spellEnd"/>
+      <w:r>
+        <w:rPr>
+          <w:rFonts w:ascii="Times New Roman" w:hAnsi="Times New Roman" w:cs="Times New Roman"/>
+          <w:sz w:val="26"/>
+          <w:szCs w:val="26"/>
+          <w:lang w:val="en-US"/>
+        </w:rPr>
+        <w:t xml:space="preserve"> rs485 </w:t>
+      </w:r>
+      <w:proofErr w:type="spellStart"/>
+      <w:r>
+        <w:rPr>
+          <w:rFonts w:ascii="Times New Roman" w:hAnsi="Times New Roman" w:cs="Times New Roman"/>
+          <w:sz w:val="26"/>
+          <w:szCs w:val="26"/>
+          <w:lang w:val="en-US"/>
+        </w:rPr>
+        <w:t>và</w:t>
+      </w:r>
+      <w:proofErr w:type="spellEnd"/>
+      <w:r>
+        <w:rPr>
+          <w:rFonts w:ascii="Times New Roman" w:hAnsi="Times New Roman" w:cs="Times New Roman"/>
+          <w:sz w:val="26"/>
+          <w:szCs w:val="26"/>
+          <w:lang w:val="en-US"/>
+        </w:rPr>
+        <w:t xml:space="preserve"> rf. </w:t>
+      </w:r>
+      <w:proofErr w:type="spellStart"/>
+      <w:r>
+        <w:rPr>
+          <w:rFonts w:ascii="Times New Roman" w:hAnsi="Times New Roman" w:cs="Times New Roman"/>
+          <w:sz w:val="26"/>
+          <w:szCs w:val="26"/>
+          <w:lang w:val="en-US"/>
+        </w:rPr>
+        <w:t>Quá</w:t>
+      </w:r>
+      <w:proofErr w:type="spellEnd"/>
+      <w:r>
+        <w:rPr>
+          <w:rFonts w:ascii="Times New Roman" w:hAnsi="Times New Roman" w:cs="Times New Roman"/>
+          <w:sz w:val="26"/>
+          <w:szCs w:val="26"/>
+          <w:lang w:val="en-US"/>
+        </w:rPr>
+        <w:t xml:space="preserve"> </w:t>
+      </w:r>
+      <w:proofErr w:type="spellStart"/>
+      <w:r>
+        <w:rPr>
+          <w:rFonts w:ascii="Times New Roman" w:hAnsi="Times New Roman" w:cs="Times New Roman"/>
+          <w:sz w:val="26"/>
+          <w:szCs w:val="26"/>
+          <w:lang w:val="en-US"/>
+        </w:rPr>
+        <w:t>trình</w:t>
+      </w:r>
+      <w:proofErr w:type="spellEnd"/>
+      <w:r>
+        <w:rPr>
+          <w:rFonts w:ascii="Times New Roman" w:hAnsi="Times New Roman" w:cs="Times New Roman"/>
+          <w:sz w:val="26"/>
+          <w:szCs w:val="26"/>
+          <w:lang w:val="en-US"/>
+        </w:rPr>
+        <w:t xml:space="preserve"> </w:t>
+      </w:r>
+      <w:proofErr w:type="spellStart"/>
+      <w:r>
+        <w:rPr>
+          <w:rFonts w:ascii="Times New Roman" w:hAnsi="Times New Roman" w:cs="Times New Roman"/>
+          <w:sz w:val="26"/>
+          <w:szCs w:val="26"/>
+          <w:lang w:val="en-US"/>
+        </w:rPr>
+        <w:t>lấy</w:t>
+      </w:r>
+      <w:proofErr w:type="spellEnd"/>
+      <w:r>
+        <w:rPr>
+          <w:rFonts w:ascii="Times New Roman" w:hAnsi="Times New Roman" w:cs="Times New Roman"/>
+          <w:sz w:val="26"/>
+          <w:szCs w:val="26"/>
+          <w:lang w:val="en-US"/>
+        </w:rPr>
+        <w:t xml:space="preserve"> </w:t>
+      </w:r>
+      <w:proofErr w:type="spellStart"/>
+      <w:r>
+        <w:rPr>
+          <w:rFonts w:ascii="Times New Roman" w:hAnsi="Times New Roman" w:cs="Times New Roman"/>
+          <w:sz w:val="26"/>
+          <w:szCs w:val="26"/>
+          <w:lang w:val="en-US"/>
+        </w:rPr>
+        <w:t>dữ</w:t>
+      </w:r>
+      <w:proofErr w:type="spellEnd"/>
+      <w:r>
+        <w:rPr>
+          <w:rFonts w:ascii="Times New Roman" w:hAnsi="Times New Roman" w:cs="Times New Roman"/>
+          <w:sz w:val="26"/>
+          <w:szCs w:val="26"/>
+          <w:lang w:val="en-US"/>
+        </w:rPr>
+        <w:t xml:space="preserve"> </w:t>
+      </w:r>
+      <w:proofErr w:type="spellStart"/>
+      <w:r>
+        <w:rPr>
+          <w:rFonts w:ascii="Times New Roman" w:hAnsi="Times New Roman" w:cs="Times New Roman"/>
+          <w:sz w:val="26"/>
+          <w:szCs w:val="26"/>
+          <w:lang w:val="en-US"/>
+        </w:rPr>
+        <w:t>liệu</w:t>
+      </w:r>
+      <w:proofErr w:type="spellEnd"/>
+      <w:r>
+        <w:rPr>
+          <w:rFonts w:ascii="Times New Roman" w:hAnsi="Times New Roman" w:cs="Times New Roman"/>
+          <w:sz w:val="26"/>
+          <w:szCs w:val="26"/>
+          <w:lang w:val="en-US"/>
+        </w:rPr>
+        <w:t xml:space="preserve"> </w:t>
+      </w:r>
+      <w:proofErr w:type="spellStart"/>
+      <w:r>
+        <w:rPr>
+          <w:rFonts w:ascii="Times New Roman" w:hAnsi="Times New Roman" w:cs="Times New Roman"/>
+          <w:sz w:val="26"/>
+          <w:szCs w:val="26"/>
+          <w:lang w:val="en-US"/>
+        </w:rPr>
+        <w:t>này</w:t>
+      </w:r>
+      <w:proofErr w:type="spellEnd"/>
+      <w:r>
+        <w:rPr>
+          <w:rFonts w:ascii="Times New Roman" w:hAnsi="Times New Roman" w:cs="Times New Roman"/>
+          <w:sz w:val="26"/>
+          <w:szCs w:val="26"/>
+          <w:lang w:val="en-US"/>
+        </w:rPr>
+        <w:t xml:space="preserve"> </w:t>
+      </w:r>
+      <w:proofErr w:type="spellStart"/>
+      <w:r>
+        <w:rPr>
+          <w:rFonts w:ascii="Times New Roman" w:hAnsi="Times New Roman" w:cs="Times New Roman"/>
+          <w:sz w:val="26"/>
+          <w:szCs w:val="26"/>
+          <w:lang w:val="en-US"/>
+        </w:rPr>
+        <w:t>được</w:t>
+      </w:r>
+      <w:proofErr w:type="spellEnd"/>
+      <w:r>
+        <w:rPr>
+          <w:rFonts w:ascii="Times New Roman" w:hAnsi="Times New Roman" w:cs="Times New Roman"/>
+          <w:sz w:val="26"/>
+          <w:szCs w:val="26"/>
+          <w:lang w:val="en-US"/>
+        </w:rPr>
+        <w:t xml:space="preserve"> </w:t>
+      </w:r>
+      <w:proofErr w:type="spellStart"/>
+      <w:r>
+        <w:rPr>
+          <w:rFonts w:ascii="Times New Roman" w:hAnsi="Times New Roman" w:cs="Times New Roman"/>
+          <w:sz w:val="26"/>
+          <w:szCs w:val="26"/>
+          <w:lang w:val="en-US"/>
+        </w:rPr>
+        <w:t>quản</w:t>
+      </w:r>
+      <w:proofErr w:type="spellEnd"/>
+      <w:r>
+        <w:rPr>
+          <w:rFonts w:ascii="Times New Roman" w:hAnsi="Times New Roman" w:cs="Times New Roman"/>
+          <w:sz w:val="26"/>
+          <w:szCs w:val="26"/>
+          <w:lang w:val="en-US"/>
+        </w:rPr>
+        <w:t xml:space="preserve"> </w:t>
+      </w:r>
+      <w:proofErr w:type="spellStart"/>
+      <w:r>
+        <w:rPr>
+          <w:rFonts w:ascii="Times New Roman" w:hAnsi="Times New Roman" w:cs="Times New Roman"/>
+          <w:sz w:val="26"/>
+          <w:szCs w:val="26"/>
+          <w:lang w:val="en-US"/>
+        </w:rPr>
+        <w:t>lý</w:t>
+      </w:r>
+      <w:proofErr w:type="spellEnd"/>
+      <w:r>
+        <w:rPr>
+          <w:rFonts w:ascii="Times New Roman" w:hAnsi="Times New Roman" w:cs="Times New Roman"/>
+          <w:sz w:val="26"/>
+          <w:szCs w:val="26"/>
+          <w:lang w:val="en-US"/>
+        </w:rPr>
+        <w:t xml:space="preserve"> </w:t>
+      </w:r>
+      <w:proofErr w:type="spellStart"/>
+      <w:r>
+        <w:rPr>
+          <w:rFonts w:ascii="Times New Roman" w:hAnsi="Times New Roman" w:cs="Times New Roman"/>
+          <w:sz w:val="26"/>
+          <w:szCs w:val="26"/>
+          <w:lang w:val="en-US"/>
+        </w:rPr>
+        <w:t>bởi</w:t>
+      </w:r>
+      <w:proofErr w:type="spellEnd"/>
+      <w:r>
+        <w:rPr>
+          <w:rFonts w:ascii="Times New Roman" w:hAnsi="Times New Roman" w:cs="Times New Roman"/>
+          <w:sz w:val="26"/>
+          <w:szCs w:val="26"/>
+          <w:lang w:val="en-US"/>
+        </w:rPr>
+        <w:t xml:space="preserve"> </w:t>
+      </w:r>
+      <w:proofErr w:type="spellStart"/>
+      <w:r>
+        <w:rPr>
+          <w:rFonts w:ascii="Times New Roman" w:hAnsi="Times New Roman" w:cs="Times New Roman"/>
+          <w:sz w:val="26"/>
+          <w:szCs w:val="26"/>
+          <w:lang w:val="en-US"/>
+        </w:rPr>
+        <w:t>một</w:t>
+      </w:r>
+      <w:proofErr w:type="spellEnd"/>
+      <w:r>
+        <w:rPr>
+          <w:rFonts w:ascii="Times New Roman" w:hAnsi="Times New Roman" w:cs="Times New Roman"/>
+          <w:sz w:val="26"/>
+          <w:szCs w:val="26"/>
+          <w:lang w:val="en-US"/>
+        </w:rPr>
+        <w:t xml:space="preserve"> </w:t>
+      </w:r>
+      <w:proofErr w:type="spellStart"/>
+      <w:r>
+        <w:rPr>
+          <w:rFonts w:ascii="Times New Roman" w:hAnsi="Times New Roman" w:cs="Times New Roman"/>
+          <w:sz w:val="26"/>
+          <w:szCs w:val="26"/>
+          <w:lang w:val="en-US"/>
+        </w:rPr>
+        <w:t>chương</w:t>
+      </w:r>
+      <w:proofErr w:type="spellEnd"/>
+      <w:r>
+        <w:rPr>
+          <w:rFonts w:ascii="Times New Roman" w:hAnsi="Times New Roman" w:cs="Times New Roman"/>
+          <w:sz w:val="26"/>
+          <w:szCs w:val="26"/>
+          <w:lang w:val="en-US"/>
+        </w:rPr>
+        <w:t xml:space="preserve"> </w:t>
+      </w:r>
+      <w:proofErr w:type="spellStart"/>
+      <w:r>
+        <w:rPr>
+          <w:rFonts w:ascii="Times New Roman" w:hAnsi="Times New Roman" w:cs="Times New Roman"/>
+          <w:sz w:val="26"/>
+          <w:szCs w:val="26"/>
+          <w:lang w:val="en-US"/>
+        </w:rPr>
+        <w:t>trình</w:t>
+      </w:r>
+      <w:proofErr w:type="spellEnd"/>
+      <w:r>
+        <w:rPr>
+          <w:rFonts w:ascii="Times New Roman" w:hAnsi="Times New Roman" w:cs="Times New Roman"/>
+          <w:sz w:val="26"/>
+          <w:szCs w:val="26"/>
+          <w:lang w:val="en-US"/>
+        </w:rPr>
+        <w:t xml:space="preserve"> </w:t>
+      </w:r>
+      <w:proofErr w:type="spellStart"/>
+      <w:r>
+        <w:rPr>
+          <w:rFonts w:ascii="Times New Roman" w:hAnsi="Times New Roman" w:cs="Times New Roman"/>
+          <w:sz w:val="26"/>
+          <w:szCs w:val="26"/>
+          <w:lang w:val="en-US"/>
+        </w:rPr>
+        <w:t>chạy</w:t>
+      </w:r>
+      <w:proofErr w:type="spellEnd"/>
+      <w:r>
+        <w:rPr>
+          <w:rFonts w:ascii="Times New Roman" w:hAnsi="Times New Roman" w:cs="Times New Roman"/>
+          <w:sz w:val="26"/>
+          <w:szCs w:val="26"/>
+          <w:lang w:val="en-US"/>
+        </w:rPr>
+        <w:t xml:space="preserve"> </w:t>
+      </w:r>
+      <w:proofErr w:type="spellStart"/>
+      <w:r>
+        <w:rPr>
+          <w:rFonts w:ascii="Times New Roman" w:hAnsi="Times New Roman" w:cs="Times New Roman"/>
+          <w:sz w:val="26"/>
+          <w:szCs w:val="26"/>
+          <w:lang w:val="en-US"/>
+        </w:rPr>
+        <w:t>trên</w:t>
+      </w:r>
+      <w:proofErr w:type="spellEnd"/>
+      <w:r>
+        <w:rPr>
+          <w:rFonts w:ascii="Times New Roman" w:hAnsi="Times New Roman" w:cs="Times New Roman"/>
+          <w:sz w:val="26"/>
+          <w:szCs w:val="26"/>
+          <w:lang w:val="en-US"/>
+        </w:rPr>
+        <w:t xml:space="preserve"> board raspberry </w:t>
+      </w:r>
+      <w:proofErr w:type="spellStart"/>
+      <w:r>
+        <w:rPr>
+          <w:rFonts w:ascii="Times New Roman" w:hAnsi="Times New Roman" w:cs="Times New Roman"/>
+          <w:sz w:val="26"/>
+          <w:szCs w:val="26"/>
+          <w:lang w:val="en-US"/>
+        </w:rPr>
+        <w:t>có</w:t>
+      </w:r>
+      <w:proofErr w:type="spellEnd"/>
+      <w:r>
+        <w:rPr>
+          <w:rFonts w:ascii="Times New Roman" w:hAnsi="Times New Roman" w:cs="Times New Roman"/>
+          <w:sz w:val="26"/>
+          <w:szCs w:val="26"/>
+          <w:lang w:val="en-US"/>
+        </w:rPr>
+        <w:t xml:space="preserve"> </w:t>
+      </w:r>
+      <w:proofErr w:type="spellStart"/>
+      <w:r>
+        <w:rPr>
+          <w:rFonts w:ascii="Times New Roman" w:hAnsi="Times New Roman" w:cs="Times New Roman"/>
+          <w:sz w:val="26"/>
+          <w:szCs w:val="26"/>
+          <w:lang w:val="en-US"/>
+        </w:rPr>
+        <w:t>tên</w:t>
+      </w:r>
+      <w:proofErr w:type="spellEnd"/>
+      <w:r>
+        <w:rPr>
+          <w:rFonts w:ascii="Times New Roman" w:hAnsi="Times New Roman" w:cs="Times New Roman"/>
+          <w:sz w:val="26"/>
+          <w:szCs w:val="26"/>
+          <w:lang w:val="en-US"/>
+        </w:rPr>
+        <w:t xml:space="preserve"> </w:t>
+      </w:r>
+      <w:proofErr w:type="spellStart"/>
+      <w:r>
+        <w:rPr>
+          <w:rFonts w:ascii="Times New Roman" w:hAnsi="Times New Roman" w:cs="Times New Roman"/>
+          <w:sz w:val="26"/>
+          <w:szCs w:val="26"/>
+          <w:lang w:val="en-US"/>
+        </w:rPr>
+        <w:t>là</w:t>
+      </w:r>
+      <w:proofErr w:type="spellEnd"/>
+      <w:r>
+        <w:rPr>
+          <w:rFonts w:ascii="Times New Roman" w:hAnsi="Times New Roman" w:cs="Times New Roman"/>
+          <w:sz w:val="26"/>
+          <w:szCs w:val="26"/>
+          <w:lang w:val="en-US"/>
+        </w:rPr>
+        <w:t xml:space="preserve"> </w:t>
+      </w:r>
+      <w:proofErr w:type="spellStart"/>
+      <w:r>
+        <w:rPr>
+          <w:rFonts w:ascii="Times New Roman" w:hAnsi="Times New Roman" w:cs="Times New Roman"/>
+          <w:sz w:val="26"/>
+          <w:szCs w:val="26"/>
+          <w:lang w:val="en-US"/>
+        </w:rPr>
+        <w:t>Raspido</w:t>
+      </w:r>
+      <w:proofErr w:type="spellEnd"/>
+      <w:r>
+        <w:rPr>
+          <w:rFonts w:ascii="Times New Roman" w:hAnsi="Times New Roman" w:cs="Times New Roman"/>
+          <w:sz w:val="26"/>
+          <w:szCs w:val="26"/>
+          <w:lang w:val="en-US"/>
+        </w:rPr>
+        <w:t xml:space="preserve"> </w:t>
+      </w:r>
+      <w:proofErr w:type="spellStart"/>
+      <w:r>
+        <w:rPr>
+          <w:rFonts w:ascii="Times New Roman" w:hAnsi="Times New Roman" w:cs="Times New Roman"/>
+          <w:sz w:val="26"/>
+          <w:szCs w:val="26"/>
+          <w:lang w:val="en-US"/>
+        </w:rPr>
+        <w:t>và</w:t>
+      </w:r>
+      <w:proofErr w:type="spellEnd"/>
+      <w:r>
+        <w:rPr>
+          <w:rFonts w:ascii="Times New Roman" w:hAnsi="Times New Roman" w:cs="Times New Roman"/>
+          <w:sz w:val="26"/>
+          <w:szCs w:val="26"/>
+          <w:lang w:val="en-US"/>
+        </w:rPr>
+        <w:t xml:space="preserve"> </w:t>
+      </w:r>
+      <w:proofErr w:type="spellStart"/>
+      <w:r>
+        <w:rPr>
+          <w:rFonts w:ascii="Times New Roman" w:hAnsi="Times New Roman" w:cs="Times New Roman"/>
+          <w:sz w:val="26"/>
+          <w:szCs w:val="26"/>
+          <w:lang w:val="en-US"/>
+        </w:rPr>
+        <w:t>được</w:t>
+      </w:r>
+      <w:proofErr w:type="spellEnd"/>
+      <w:r>
+        <w:rPr>
+          <w:rFonts w:ascii="Times New Roman" w:hAnsi="Times New Roman" w:cs="Times New Roman"/>
+          <w:sz w:val="26"/>
+          <w:szCs w:val="26"/>
+          <w:lang w:val="en-US"/>
+        </w:rPr>
+        <w:t xml:space="preserve"> </w:t>
+      </w:r>
+      <w:proofErr w:type="spellStart"/>
+      <w:r>
+        <w:rPr>
+          <w:rFonts w:ascii="Times New Roman" w:hAnsi="Times New Roman" w:cs="Times New Roman"/>
+          <w:sz w:val="26"/>
+          <w:szCs w:val="26"/>
+          <w:lang w:val="en-US"/>
+        </w:rPr>
+        <w:t>mô</w:t>
+      </w:r>
+      <w:proofErr w:type="spellEnd"/>
+      <w:r>
+        <w:rPr>
+          <w:rFonts w:ascii="Times New Roman" w:hAnsi="Times New Roman" w:cs="Times New Roman"/>
+          <w:sz w:val="26"/>
+          <w:szCs w:val="26"/>
+          <w:lang w:val="en-US"/>
+        </w:rPr>
+        <w:t xml:space="preserve"> </w:t>
+      </w:r>
+      <w:proofErr w:type="spellStart"/>
+      <w:r>
+        <w:rPr>
+          <w:rFonts w:ascii="Times New Roman" w:hAnsi="Times New Roman" w:cs="Times New Roman"/>
+          <w:sz w:val="26"/>
+          <w:szCs w:val="26"/>
+          <w:lang w:val="en-US"/>
+        </w:rPr>
+        <w:t>tả</w:t>
+      </w:r>
+      <w:proofErr w:type="spellEnd"/>
+      <w:r>
+        <w:rPr>
+          <w:rFonts w:ascii="Times New Roman" w:hAnsi="Times New Roman" w:cs="Times New Roman"/>
+          <w:sz w:val="26"/>
+          <w:szCs w:val="26"/>
+          <w:lang w:val="en-US"/>
+        </w:rPr>
+        <w:t xml:space="preserve"> ở </w:t>
+      </w:r>
+      <w:proofErr w:type="spellStart"/>
+      <w:r>
+        <w:rPr>
+          <w:rFonts w:ascii="Times New Roman" w:hAnsi="Times New Roman" w:cs="Times New Roman"/>
+          <w:sz w:val="26"/>
+          <w:szCs w:val="26"/>
+          <w:lang w:val="en-US"/>
+        </w:rPr>
+        <w:t>mục</w:t>
+      </w:r>
+      <w:proofErr w:type="spellEnd"/>
+      <w:r>
+        <w:rPr>
+          <w:rFonts w:ascii="Times New Roman" w:hAnsi="Times New Roman" w:cs="Times New Roman"/>
+          <w:sz w:val="26"/>
+          <w:szCs w:val="26"/>
+          <w:lang w:val="en-US"/>
+        </w:rPr>
+        <w:t xml:space="preserve"> </w:t>
+      </w:r>
+      <w:proofErr w:type="spellStart"/>
+      <w:r>
+        <w:rPr>
+          <w:rFonts w:ascii="Times New Roman" w:hAnsi="Times New Roman" w:cs="Times New Roman"/>
+          <w:sz w:val="26"/>
+          <w:szCs w:val="26"/>
+          <w:lang w:val="en-US"/>
+        </w:rPr>
+        <w:t>sau</w:t>
+      </w:r>
+      <w:proofErr w:type="spellEnd"/>
+      <w:r>
+        <w:rPr>
+          <w:rFonts w:ascii="Times New Roman" w:hAnsi="Times New Roman" w:cs="Times New Roman"/>
+          <w:sz w:val="26"/>
+          <w:szCs w:val="26"/>
+          <w:lang w:val="en-US"/>
+        </w:rPr>
+        <w:t>.</w:t>
+      </w:r>
+    </w:p>
+    <w:p>
+      <w:pPr>
+        <w:rPr>
+          <w:rFonts w:ascii="Times New Roman" w:hAnsi="Times New Roman" w:cs="Times New Roman"/>
+          <w:sz w:val="26"/>
+          <w:szCs w:val="26"/>
+          <w:lang w:val="en-US"/>
+        </w:rPr>
+      </w:pPr>
+      <w:proofErr w:type="spellStart"/>
+      <w:proofErr w:type="gramStart"/>
+      <w:r>
+        <w:rPr>
+          <w:rFonts w:ascii="Times New Roman" w:hAnsi="Times New Roman" w:cs="Times New Roman"/>
+          <w:sz w:val="26"/>
+          <w:szCs w:val="26"/>
+          <w:lang w:val="en-US"/>
+        </w:rPr>
+        <w:t>Ngoài</w:t>
+      </w:r>
+      <w:proofErr w:type="spellEnd"/>
+      <w:r>
+        <w:rPr>
+          <w:rFonts w:ascii="Times New Roman" w:hAnsi="Times New Roman" w:cs="Times New Roman"/>
+          <w:sz w:val="26"/>
+          <w:szCs w:val="26"/>
+          <w:lang w:val="en-US"/>
+        </w:rPr>
+        <w:t xml:space="preserve"> </w:t>
+      </w:r>
+      <w:proofErr w:type="spellStart"/>
+      <w:r>
+        <w:rPr>
+          <w:rFonts w:ascii="Times New Roman" w:hAnsi="Times New Roman" w:cs="Times New Roman"/>
+          <w:sz w:val="26"/>
+          <w:szCs w:val="26"/>
+          <w:lang w:val="en-US"/>
+        </w:rPr>
+        <w:t>ra</w:t>
+      </w:r>
+      <w:proofErr w:type="spellEnd"/>
+      <w:r>
+        <w:rPr>
+          <w:rFonts w:ascii="Times New Roman" w:hAnsi="Times New Roman" w:cs="Times New Roman"/>
+          <w:sz w:val="26"/>
+          <w:szCs w:val="26"/>
+          <w:lang w:val="en-US"/>
+        </w:rPr>
+        <w:t xml:space="preserve"> ta </w:t>
+      </w:r>
+      <w:proofErr w:type="spellStart"/>
+      <w:r>
+        <w:rPr>
+          <w:rFonts w:ascii="Times New Roman" w:hAnsi="Times New Roman" w:cs="Times New Roman"/>
+          <w:sz w:val="26"/>
+          <w:szCs w:val="26"/>
+          <w:lang w:val="en-US"/>
+        </w:rPr>
+        <w:t>cần</w:t>
+      </w:r>
+      <w:proofErr w:type="spellEnd"/>
+      <w:r>
+        <w:rPr>
+          <w:rFonts w:ascii="Times New Roman" w:hAnsi="Times New Roman" w:cs="Times New Roman"/>
+          <w:sz w:val="26"/>
+          <w:szCs w:val="26"/>
+          <w:lang w:val="en-US"/>
+        </w:rPr>
+        <w:t xml:space="preserve"> </w:t>
+      </w:r>
+      <w:proofErr w:type="spellStart"/>
+      <w:r>
+        <w:rPr>
+          <w:rFonts w:ascii="Times New Roman" w:hAnsi="Times New Roman" w:cs="Times New Roman"/>
+          <w:sz w:val="26"/>
+          <w:szCs w:val="26"/>
+          <w:lang w:val="en-US"/>
+        </w:rPr>
+        <w:t>mở</w:t>
+      </w:r>
+      <w:proofErr w:type="spellEnd"/>
+      <w:r>
+        <w:rPr>
+          <w:rFonts w:ascii="Times New Roman" w:hAnsi="Times New Roman" w:cs="Times New Roman"/>
+          <w:sz w:val="26"/>
+          <w:szCs w:val="26"/>
+          <w:lang w:val="en-US"/>
+        </w:rPr>
+        <w:t xml:space="preserve"> </w:t>
+      </w:r>
+      <w:proofErr w:type="spellStart"/>
+      <w:r>
+        <w:rPr>
+          <w:rFonts w:ascii="Times New Roman" w:hAnsi="Times New Roman" w:cs="Times New Roman"/>
+          <w:sz w:val="26"/>
+          <w:szCs w:val="26"/>
+          <w:lang w:val="en-US"/>
+        </w:rPr>
+        <w:t>rộng</w:t>
+      </w:r>
+      <w:proofErr w:type="spellEnd"/>
+      <w:r>
+        <w:rPr>
+          <w:rFonts w:ascii="Times New Roman" w:hAnsi="Times New Roman" w:cs="Times New Roman"/>
+          <w:sz w:val="26"/>
+          <w:szCs w:val="26"/>
+          <w:lang w:val="en-US"/>
+        </w:rPr>
+        <w:t xml:space="preserve"> </w:t>
+      </w:r>
+      <w:proofErr w:type="spellStart"/>
+      <w:r>
+        <w:rPr>
+          <w:rFonts w:ascii="Times New Roman" w:hAnsi="Times New Roman" w:cs="Times New Roman"/>
+          <w:sz w:val="26"/>
+          <w:szCs w:val="26"/>
+          <w:lang w:val="en-US"/>
+        </w:rPr>
+        <w:t>thêm</w:t>
+      </w:r>
+      <w:proofErr w:type="spellEnd"/>
+      <w:r>
+        <w:rPr>
+          <w:rFonts w:ascii="Times New Roman" w:hAnsi="Times New Roman" w:cs="Times New Roman"/>
+          <w:sz w:val="26"/>
+          <w:szCs w:val="26"/>
+          <w:lang w:val="en-US"/>
+        </w:rPr>
+        <w:t xml:space="preserve"> module real time clock </w:t>
+      </w:r>
+      <w:proofErr w:type="spellStart"/>
+      <w:r>
+        <w:rPr>
+          <w:rFonts w:ascii="Times New Roman" w:hAnsi="Times New Roman" w:cs="Times New Roman"/>
+          <w:sz w:val="26"/>
+          <w:szCs w:val="26"/>
+          <w:lang w:val="en-US"/>
+        </w:rPr>
+        <w:t>cho</w:t>
+      </w:r>
+      <w:proofErr w:type="spellEnd"/>
+      <w:r>
+        <w:rPr>
+          <w:rFonts w:ascii="Times New Roman" w:hAnsi="Times New Roman" w:cs="Times New Roman"/>
+          <w:sz w:val="26"/>
+          <w:szCs w:val="26"/>
+          <w:lang w:val="en-US"/>
+        </w:rPr>
+        <w:t xml:space="preserve"> board</w:t>
+      </w:r>
+      <w:r>
+        <w:rPr>
+          <w:rFonts w:ascii="Times New Roman" w:hAnsi="Times New Roman" w:cs="Times New Roman"/>
+          <w:sz w:val="26"/>
+          <w:szCs w:val="26"/>
+          <w:lang w:val="en-US"/>
+        </w:rPr>
+        <w:t xml:space="preserve"> raspberry.</w:t>
+      </w:r>
+      <w:proofErr w:type="gramEnd"/>
     </w:p>
     <w:p>
       <w:pPr>
@@ -10428,6 +13008,1271 @@
         <w:t>Board Sensor Host.</w:t>
       </w:r>
       <w:proofErr w:type="gramEnd"/>
+    </w:p>
+    <w:p>
+      <w:pPr>
+        <w:rPr>
+          <w:rFonts w:ascii="Times New Roman" w:hAnsi="Times New Roman" w:cs="Times New Roman"/>
+          <w:sz w:val="26"/>
+          <w:szCs w:val="26"/>
+          <w:lang w:val="en-US"/>
+        </w:rPr>
+      </w:pPr>
+      <w:proofErr w:type="spellStart"/>
+      <w:r>
+        <w:rPr>
+          <w:rFonts w:ascii="Times New Roman" w:hAnsi="Times New Roman" w:cs="Times New Roman"/>
+          <w:sz w:val="26"/>
+          <w:szCs w:val="26"/>
+          <w:lang w:val="en-US"/>
+        </w:rPr>
+        <w:t>Microcontroler</w:t>
+      </w:r>
+      <w:proofErr w:type="spellEnd"/>
+      <w:r>
+        <w:rPr>
+          <w:rFonts w:ascii="Times New Roman" w:hAnsi="Times New Roman" w:cs="Times New Roman"/>
+          <w:sz w:val="26"/>
+          <w:szCs w:val="26"/>
+          <w:lang w:val="en-US"/>
+        </w:rPr>
+        <w:t xml:space="preserve"> STM32F103C8T6</w:t>
+      </w:r>
+    </w:p>
+    <w:p>
+      <w:pPr>
+        <w:rPr>
+          <w:rFonts w:ascii="Times New Roman" w:hAnsi="Times New Roman" w:cs="Times New Roman"/>
+          <w:sz w:val="26"/>
+          <w:szCs w:val="26"/>
+          <w:lang w:val="en-US"/>
+        </w:rPr>
+      </w:pPr>
+      <w:proofErr w:type="gramStart"/>
+      <w:r>
+        <w:rPr>
+          <w:rFonts w:ascii="Times New Roman" w:hAnsi="Times New Roman" w:cs="Times New Roman"/>
+          <w:sz w:val="26"/>
+          <w:szCs w:val="26"/>
+          <w:lang w:val="en-US"/>
+        </w:rPr>
+        <w:t xml:space="preserve">Sensor </w:t>
+      </w:r>
+      <w:r>
+        <w:rPr>
+          <w:rFonts w:ascii="Times New Roman" w:hAnsi="Times New Roman" w:cs="Times New Roman"/>
+          <w:sz w:val="26"/>
+          <w:szCs w:val="26"/>
+          <w:lang w:val="en-US"/>
+        </w:rPr>
+        <w:t xml:space="preserve">host board </w:t>
+      </w:r>
+      <w:proofErr w:type="spellStart"/>
+      <w:r>
+        <w:rPr>
+          <w:rFonts w:ascii="Times New Roman" w:hAnsi="Times New Roman" w:cs="Times New Roman"/>
+          <w:sz w:val="26"/>
+          <w:szCs w:val="26"/>
+          <w:lang w:val="en-US"/>
+        </w:rPr>
+        <w:t>chứa</w:t>
+      </w:r>
+      <w:proofErr w:type="spellEnd"/>
+      <w:r>
+        <w:rPr>
+          <w:rFonts w:ascii="Times New Roman" w:hAnsi="Times New Roman" w:cs="Times New Roman"/>
+          <w:sz w:val="26"/>
+          <w:szCs w:val="26"/>
+          <w:lang w:val="en-US"/>
+        </w:rPr>
+        <w:t xml:space="preserve"> 3 </w:t>
+      </w:r>
+      <w:proofErr w:type="spellStart"/>
+      <w:r>
+        <w:rPr>
+          <w:rFonts w:ascii="Times New Roman" w:hAnsi="Times New Roman" w:cs="Times New Roman"/>
+          <w:sz w:val="26"/>
+          <w:szCs w:val="26"/>
+          <w:lang w:val="en-US"/>
+        </w:rPr>
+        <w:t>loại</w:t>
+      </w:r>
+      <w:proofErr w:type="spellEnd"/>
+      <w:r>
+        <w:rPr>
+          <w:rFonts w:ascii="Times New Roman" w:hAnsi="Times New Roman" w:cs="Times New Roman"/>
+          <w:sz w:val="26"/>
+          <w:szCs w:val="26"/>
+          <w:lang w:val="en-US"/>
+        </w:rPr>
+        <w:t xml:space="preserve"> </w:t>
+      </w:r>
+      <w:proofErr w:type="spellStart"/>
+      <w:r>
+        <w:rPr>
+          <w:rFonts w:ascii="Times New Roman" w:hAnsi="Times New Roman" w:cs="Times New Roman"/>
+          <w:sz w:val="26"/>
+          <w:szCs w:val="26"/>
+          <w:lang w:val="en-US"/>
+        </w:rPr>
+        <w:t>cảm</w:t>
+      </w:r>
+      <w:proofErr w:type="spellEnd"/>
+      <w:r>
+        <w:rPr>
+          <w:rFonts w:ascii="Times New Roman" w:hAnsi="Times New Roman" w:cs="Times New Roman"/>
+          <w:sz w:val="26"/>
+          <w:szCs w:val="26"/>
+          <w:lang w:val="en-US"/>
+        </w:rPr>
+        <w:t xml:space="preserve"> </w:t>
+      </w:r>
+      <w:proofErr w:type="spellStart"/>
+      <w:r>
+        <w:rPr>
+          <w:rFonts w:ascii="Times New Roman" w:hAnsi="Times New Roman" w:cs="Times New Roman"/>
+          <w:sz w:val="26"/>
+          <w:szCs w:val="26"/>
+          <w:lang w:val="en-US"/>
+        </w:rPr>
+        <w:t>biến</w:t>
+      </w:r>
+      <w:proofErr w:type="spellEnd"/>
+      <w:r>
+        <w:rPr>
+          <w:rFonts w:ascii="Times New Roman" w:hAnsi="Times New Roman" w:cs="Times New Roman"/>
+          <w:sz w:val="26"/>
+          <w:szCs w:val="26"/>
+          <w:lang w:val="en-US"/>
+        </w:rPr>
+        <w:t xml:space="preserve"> </w:t>
+      </w:r>
+      <w:proofErr w:type="spellStart"/>
+      <w:r>
+        <w:rPr>
+          <w:rFonts w:ascii="Times New Roman" w:hAnsi="Times New Roman" w:cs="Times New Roman"/>
+          <w:sz w:val="26"/>
+          <w:szCs w:val="26"/>
+          <w:lang w:val="en-US"/>
+        </w:rPr>
+        <w:t>và</w:t>
+      </w:r>
+      <w:proofErr w:type="spellEnd"/>
+      <w:r>
+        <w:rPr>
+          <w:rFonts w:ascii="Times New Roman" w:hAnsi="Times New Roman" w:cs="Times New Roman"/>
+          <w:sz w:val="26"/>
+          <w:szCs w:val="26"/>
+          <w:lang w:val="en-US"/>
+        </w:rPr>
+        <w:t xml:space="preserve"> 2 module </w:t>
+      </w:r>
+      <w:proofErr w:type="spellStart"/>
+      <w:r>
+        <w:rPr>
+          <w:rFonts w:ascii="Times New Roman" w:hAnsi="Times New Roman" w:cs="Times New Roman"/>
+          <w:sz w:val="26"/>
+          <w:szCs w:val="26"/>
+          <w:lang w:val="en-US"/>
+        </w:rPr>
+        <w:t>giao</w:t>
+      </w:r>
+      <w:proofErr w:type="spellEnd"/>
+      <w:r>
+        <w:rPr>
+          <w:rFonts w:ascii="Times New Roman" w:hAnsi="Times New Roman" w:cs="Times New Roman"/>
+          <w:sz w:val="26"/>
+          <w:szCs w:val="26"/>
+          <w:lang w:val="en-US"/>
+        </w:rPr>
+        <w:t xml:space="preserve"> </w:t>
+      </w:r>
+      <w:proofErr w:type="spellStart"/>
+      <w:r>
+        <w:rPr>
+          <w:rFonts w:ascii="Times New Roman" w:hAnsi="Times New Roman" w:cs="Times New Roman"/>
+          <w:sz w:val="26"/>
+          <w:szCs w:val="26"/>
+          <w:lang w:val="en-US"/>
+        </w:rPr>
+        <w:t>tiếp</w:t>
+      </w:r>
+      <w:proofErr w:type="spellEnd"/>
+      <w:r>
+        <w:rPr>
+          <w:rFonts w:ascii="Times New Roman" w:hAnsi="Times New Roman" w:cs="Times New Roman"/>
+          <w:sz w:val="26"/>
+          <w:szCs w:val="26"/>
+          <w:lang w:val="en-US"/>
+        </w:rPr>
+        <w:t>.</w:t>
+      </w:r>
+      <w:proofErr w:type="gramEnd"/>
+    </w:p>
+    <w:p>
+      <w:pPr>
+        <w:rPr>
+          <w:rFonts w:ascii="Times New Roman" w:hAnsi="Times New Roman" w:cs="Times New Roman"/>
+          <w:sz w:val="26"/>
+          <w:szCs w:val="26"/>
+          <w:lang w:val="en-US"/>
+        </w:rPr>
+      </w:pPr>
+      <w:proofErr w:type="spellStart"/>
+      <w:proofErr w:type="gramStart"/>
+      <w:r>
+        <w:rPr>
+          <w:rFonts w:ascii="Times New Roman" w:hAnsi="Times New Roman" w:cs="Times New Roman"/>
+          <w:sz w:val="26"/>
+          <w:szCs w:val="26"/>
+          <w:lang w:val="en-US"/>
+        </w:rPr>
+        <w:t>Cảm</w:t>
+      </w:r>
+      <w:proofErr w:type="spellEnd"/>
+      <w:r>
+        <w:rPr>
+          <w:rFonts w:ascii="Times New Roman" w:hAnsi="Times New Roman" w:cs="Times New Roman"/>
+          <w:sz w:val="26"/>
+          <w:szCs w:val="26"/>
+          <w:lang w:val="en-US"/>
+        </w:rPr>
+        <w:t xml:space="preserve"> </w:t>
+      </w:r>
+      <w:proofErr w:type="spellStart"/>
+      <w:r>
+        <w:rPr>
+          <w:rFonts w:ascii="Times New Roman" w:hAnsi="Times New Roman" w:cs="Times New Roman"/>
+          <w:sz w:val="26"/>
+          <w:szCs w:val="26"/>
+          <w:lang w:val="en-US"/>
+        </w:rPr>
+        <w:t>biến</w:t>
+      </w:r>
+      <w:proofErr w:type="spellEnd"/>
+      <w:r>
+        <w:rPr>
+          <w:rFonts w:ascii="Times New Roman" w:hAnsi="Times New Roman" w:cs="Times New Roman"/>
+          <w:sz w:val="26"/>
+          <w:szCs w:val="26"/>
+          <w:lang w:val="en-US"/>
+        </w:rPr>
+        <w:t xml:space="preserve"> </w:t>
+      </w:r>
+      <w:proofErr w:type="spellStart"/>
+      <w:r>
+        <w:rPr>
+          <w:rFonts w:ascii="Times New Roman" w:hAnsi="Times New Roman" w:cs="Times New Roman"/>
+          <w:sz w:val="26"/>
+          <w:szCs w:val="26"/>
+          <w:lang w:val="en-US"/>
+        </w:rPr>
+        <w:t>ga-khói</w:t>
+      </w:r>
+      <w:proofErr w:type="spellEnd"/>
+      <w:r>
+        <w:rPr>
+          <w:rFonts w:ascii="Times New Roman" w:hAnsi="Times New Roman" w:cs="Times New Roman"/>
+          <w:sz w:val="26"/>
+          <w:szCs w:val="26"/>
+          <w:lang w:val="en-US"/>
+        </w:rPr>
+        <w:t xml:space="preserve"> MQ-02</w:t>
+      </w:r>
+      <w:r>
+        <w:rPr>
+          <w:rFonts w:ascii="Times New Roman" w:hAnsi="Times New Roman" w:cs="Times New Roman"/>
+          <w:sz w:val="26"/>
+          <w:szCs w:val="26"/>
+          <w:lang w:val="en-US"/>
+        </w:rPr>
+        <w:t>.</w:t>
+      </w:r>
+      <w:proofErr w:type="gramEnd"/>
+    </w:p>
+    <w:p>
+      <w:pPr>
+        <w:rPr>
+          <w:rFonts w:ascii="Times New Roman" w:hAnsi="Times New Roman" w:cs="Times New Roman"/>
+          <w:sz w:val="26"/>
+          <w:szCs w:val="26"/>
+          <w:lang w:val="en-US"/>
+        </w:rPr>
+      </w:pPr>
+      <w:r>
+        <w:rPr>
+          <w:rFonts w:ascii="Times New Roman" w:hAnsi="Times New Roman" w:cs="Times New Roman"/>
+          <w:noProof/>
+          <w:sz w:val="26"/>
+          <w:szCs w:val="26"/>
+          <w:lang w:val="en-US"/>
+        </w:rPr>
+        <w:lastRenderedPageBreak/>
+        <w:drawing>
+          <wp:inline distT="0" distB="0" distL="0" distR="0">
+            <wp:extent cx="5113324" cy="4194594"/>
+            <wp:effectExtent l="0" t="0" r="0" b="0"/>
+            <wp:docPr id="11" name="Picture 11"/>
+            <wp:cNvGraphicFramePr>
+              <a:graphicFrameLocks xmlns:a="http://schemas.openxmlformats.org/drawingml/2006/main" noChangeAspect="1"/>
+            </wp:cNvGraphicFramePr>
+            <a:graphic xmlns:a="http://schemas.openxmlformats.org/drawingml/2006/main">
+              <a:graphicData uri="http://schemas.openxmlformats.org/drawingml/2006/picture">
+                <pic:pic xmlns:pic="http://schemas.openxmlformats.org/drawingml/2006/picture">
+                  <pic:nvPicPr>
+                    <pic:cNvPr id="0" name="MQ5-LPG-Natural-Gas-Sensor-Connections.jpg"/>
+                    <pic:cNvPicPr/>
+                  </pic:nvPicPr>
+                  <pic:blipFill>
+                    <a:blip r:embed="rId15">
+                      <a:extLst>
+                        <a:ext uri="{28A0092B-C50C-407E-A947-70E740481C1C}">
+                          <a14:useLocalDpi xmlns:a14="http://schemas.microsoft.com/office/drawing/2010/main" val="0"/>
+                        </a:ext>
+                      </a:extLst>
+                    </a:blip>
+                    <a:stretch>
+                      <a:fillRect/>
+                    </a:stretch>
+                  </pic:blipFill>
+                  <pic:spPr>
+                    <a:xfrm>
+                      <a:off x="0" y="0"/>
+                      <a:ext cx="5116573" cy="4197259"/>
+                    </a:xfrm>
+                    <a:prstGeom prst="rect">
+                      <a:avLst/>
+                    </a:prstGeom>
+                  </pic:spPr>
+                </pic:pic>
+              </a:graphicData>
+            </a:graphic>
+          </wp:inline>
+        </w:drawing>
+      </w:r>
+    </w:p>
+    <w:p>
+      <w:pPr>
+        <w:rPr>
+          <w:rFonts w:ascii="Times New Roman" w:hAnsi="Times New Roman" w:cs="Times New Roman"/>
+          <w:sz w:val="26"/>
+          <w:szCs w:val="26"/>
+          <w:lang w:val="en-US"/>
+        </w:rPr>
+      </w:pPr>
+      <w:proofErr w:type="spellStart"/>
+      <w:r>
+        <w:rPr>
+          <w:rFonts w:ascii="Times New Roman" w:hAnsi="Times New Roman" w:cs="Times New Roman"/>
+          <w:sz w:val="26"/>
+          <w:szCs w:val="26"/>
+          <w:lang w:val="en-US"/>
+        </w:rPr>
+        <w:t>Điện</w:t>
+      </w:r>
+      <w:proofErr w:type="spellEnd"/>
+      <w:r>
+        <w:rPr>
+          <w:rFonts w:ascii="Times New Roman" w:hAnsi="Times New Roman" w:cs="Times New Roman"/>
+          <w:sz w:val="26"/>
+          <w:szCs w:val="26"/>
+          <w:lang w:val="en-US"/>
+        </w:rPr>
+        <w:t xml:space="preserve"> </w:t>
+      </w:r>
+      <w:proofErr w:type="spellStart"/>
+      <w:r>
+        <w:rPr>
+          <w:rFonts w:ascii="Times New Roman" w:hAnsi="Times New Roman" w:cs="Times New Roman"/>
+          <w:sz w:val="26"/>
+          <w:szCs w:val="26"/>
+          <w:lang w:val="en-US"/>
+        </w:rPr>
+        <w:t>áp</w:t>
+      </w:r>
+      <w:proofErr w:type="spellEnd"/>
+      <w:r>
+        <w:rPr>
+          <w:rFonts w:ascii="Times New Roman" w:hAnsi="Times New Roman" w:cs="Times New Roman"/>
+          <w:sz w:val="26"/>
+          <w:szCs w:val="26"/>
+          <w:lang w:val="en-US"/>
+        </w:rPr>
+        <w:t xml:space="preserve"> </w:t>
+      </w:r>
+      <w:proofErr w:type="spellStart"/>
+      <w:r>
+        <w:rPr>
+          <w:rFonts w:ascii="Times New Roman" w:hAnsi="Times New Roman" w:cs="Times New Roman"/>
+          <w:sz w:val="26"/>
+          <w:szCs w:val="26"/>
+          <w:lang w:val="en-US"/>
+        </w:rPr>
+        <w:t>ngõ</w:t>
+      </w:r>
+      <w:proofErr w:type="spellEnd"/>
+      <w:r>
+        <w:rPr>
+          <w:rFonts w:ascii="Times New Roman" w:hAnsi="Times New Roman" w:cs="Times New Roman"/>
+          <w:sz w:val="26"/>
+          <w:szCs w:val="26"/>
+          <w:lang w:val="en-US"/>
+        </w:rPr>
+        <w:t xml:space="preserve"> </w:t>
+      </w:r>
+      <w:proofErr w:type="spellStart"/>
+      <w:r>
+        <w:rPr>
+          <w:rFonts w:ascii="Times New Roman" w:hAnsi="Times New Roman" w:cs="Times New Roman"/>
+          <w:sz w:val="26"/>
+          <w:szCs w:val="26"/>
+          <w:lang w:val="en-US"/>
+        </w:rPr>
+        <w:t>ra</w:t>
+      </w:r>
+      <w:proofErr w:type="spellEnd"/>
+      <w:r>
+        <w:rPr>
+          <w:rFonts w:ascii="Times New Roman" w:hAnsi="Times New Roman" w:cs="Times New Roman"/>
+          <w:sz w:val="26"/>
+          <w:szCs w:val="26"/>
+          <w:lang w:val="en-US"/>
+        </w:rPr>
+        <w:t xml:space="preserve"> </w:t>
+      </w:r>
+      <w:proofErr w:type="spellStart"/>
+      <w:r>
+        <w:rPr>
+          <w:rFonts w:ascii="Times New Roman" w:hAnsi="Times New Roman" w:cs="Times New Roman"/>
+          <w:sz w:val="26"/>
+          <w:szCs w:val="26"/>
+          <w:lang w:val="en-US"/>
+        </w:rPr>
+        <w:t>được</w:t>
+      </w:r>
+      <w:proofErr w:type="spellEnd"/>
+      <w:r>
+        <w:rPr>
+          <w:rFonts w:ascii="Times New Roman" w:hAnsi="Times New Roman" w:cs="Times New Roman"/>
+          <w:sz w:val="26"/>
+          <w:szCs w:val="26"/>
+          <w:lang w:val="en-US"/>
+        </w:rPr>
+        <w:t xml:space="preserve"> </w:t>
+      </w:r>
+      <w:proofErr w:type="spellStart"/>
+      <w:r>
+        <w:rPr>
+          <w:rFonts w:ascii="Times New Roman" w:hAnsi="Times New Roman" w:cs="Times New Roman"/>
+          <w:sz w:val="26"/>
+          <w:szCs w:val="26"/>
+          <w:lang w:val="en-US"/>
+        </w:rPr>
+        <w:t>tính</w:t>
+      </w:r>
+      <w:proofErr w:type="spellEnd"/>
+      <w:r>
+        <w:rPr>
+          <w:rFonts w:ascii="Times New Roman" w:hAnsi="Times New Roman" w:cs="Times New Roman"/>
+          <w:sz w:val="26"/>
+          <w:szCs w:val="26"/>
+          <w:lang w:val="en-US"/>
+        </w:rPr>
+        <w:t xml:space="preserve"> </w:t>
+      </w:r>
+      <w:proofErr w:type="spellStart"/>
+      <w:r>
+        <w:rPr>
+          <w:rFonts w:ascii="Times New Roman" w:hAnsi="Times New Roman" w:cs="Times New Roman"/>
+          <w:sz w:val="26"/>
+          <w:szCs w:val="26"/>
+          <w:lang w:val="en-US"/>
+        </w:rPr>
+        <w:t>như</w:t>
+      </w:r>
+      <w:proofErr w:type="spellEnd"/>
+      <w:r>
+        <w:rPr>
+          <w:rFonts w:ascii="Times New Roman" w:hAnsi="Times New Roman" w:cs="Times New Roman"/>
+          <w:sz w:val="26"/>
+          <w:szCs w:val="26"/>
+          <w:lang w:val="en-US"/>
+        </w:rPr>
+        <w:t xml:space="preserve"> </w:t>
+      </w:r>
+      <w:proofErr w:type="spellStart"/>
+      <w:r>
+        <w:rPr>
+          <w:rFonts w:ascii="Times New Roman" w:hAnsi="Times New Roman" w:cs="Times New Roman"/>
+          <w:sz w:val="26"/>
+          <w:szCs w:val="26"/>
+          <w:lang w:val="en-US"/>
+        </w:rPr>
+        <w:t>sau</w:t>
+      </w:r>
+      <w:proofErr w:type="spellEnd"/>
+      <w:r>
+        <w:rPr>
+          <w:rFonts w:ascii="Times New Roman" w:hAnsi="Times New Roman" w:cs="Times New Roman"/>
+          <w:sz w:val="26"/>
+          <w:szCs w:val="26"/>
+          <w:lang w:val="en-US"/>
+        </w:rPr>
+        <w:t>:</w:t>
+      </w:r>
+    </w:p>
+    <w:p>
+      <w:pPr>
+        <w:rPr>
+          <w:rFonts w:ascii="Times New Roman" w:hAnsi="Times New Roman" w:cs="Times New Roman"/>
+          <w:sz w:val="26"/>
+          <w:szCs w:val="26"/>
+          <w:lang w:val="en-US"/>
+        </w:rPr>
+      </w:pPr>
+      <w:r>
+        <w:rPr>
+          <w:rFonts w:ascii="Times New Roman" w:hAnsi="Times New Roman" w:cs="Times New Roman"/>
+          <w:sz w:val="26"/>
+          <w:szCs w:val="26"/>
+          <w:lang w:val="en-US"/>
+        </w:rPr>
+        <w:t xml:space="preserve">Ta </w:t>
+      </w:r>
+      <w:proofErr w:type="spellStart"/>
+      <w:r>
+        <w:rPr>
+          <w:rFonts w:ascii="Times New Roman" w:hAnsi="Times New Roman" w:cs="Times New Roman"/>
+          <w:sz w:val="26"/>
+          <w:szCs w:val="26"/>
+          <w:lang w:val="en-US"/>
+        </w:rPr>
+        <w:t>có</w:t>
+      </w:r>
+      <w:proofErr w:type="spellEnd"/>
+      <w:r>
+        <w:rPr>
+          <w:rFonts w:ascii="Times New Roman" w:hAnsi="Times New Roman" w:cs="Times New Roman"/>
+          <w:sz w:val="26"/>
+          <w:szCs w:val="26"/>
+          <w:lang w:val="en-US"/>
+        </w:rPr>
+        <w:t xml:space="preserve"> </w:t>
+      </w:r>
+      <w:proofErr w:type="spellStart"/>
+      <w:r>
+        <w:rPr>
+          <w:rFonts w:ascii="Times New Roman" w:hAnsi="Times New Roman" w:cs="Times New Roman"/>
+          <w:sz w:val="26"/>
+          <w:szCs w:val="26"/>
+          <w:lang w:val="en-US"/>
+        </w:rPr>
+        <w:t>sơ</w:t>
+      </w:r>
+      <w:proofErr w:type="spellEnd"/>
+      <w:r>
+        <w:rPr>
+          <w:rFonts w:ascii="Times New Roman" w:hAnsi="Times New Roman" w:cs="Times New Roman"/>
+          <w:sz w:val="26"/>
+          <w:szCs w:val="26"/>
+          <w:lang w:val="en-US"/>
+        </w:rPr>
+        <w:t xml:space="preserve"> </w:t>
+      </w:r>
+      <w:proofErr w:type="spellStart"/>
+      <w:r>
+        <w:rPr>
+          <w:rFonts w:ascii="Times New Roman" w:hAnsi="Times New Roman" w:cs="Times New Roman"/>
+          <w:sz w:val="26"/>
+          <w:szCs w:val="26"/>
+          <w:lang w:val="en-US"/>
+        </w:rPr>
+        <w:t>đồ</w:t>
+      </w:r>
+      <w:proofErr w:type="spellEnd"/>
+      <w:r>
+        <w:rPr>
+          <w:rFonts w:ascii="Times New Roman" w:hAnsi="Times New Roman" w:cs="Times New Roman"/>
+          <w:sz w:val="26"/>
+          <w:szCs w:val="26"/>
+          <w:lang w:val="en-US"/>
+        </w:rPr>
+        <w:t xml:space="preserve"> </w:t>
+      </w:r>
+      <w:proofErr w:type="spellStart"/>
+      <w:r>
+        <w:rPr>
+          <w:rFonts w:ascii="Times New Roman" w:hAnsi="Times New Roman" w:cs="Times New Roman"/>
+          <w:sz w:val="26"/>
+          <w:szCs w:val="26"/>
+          <w:lang w:val="en-US"/>
+        </w:rPr>
+        <w:t>phụ</w:t>
+      </w:r>
+      <w:proofErr w:type="spellEnd"/>
+      <w:r>
+        <w:rPr>
+          <w:rFonts w:ascii="Times New Roman" w:hAnsi="Times New Roman" w:cs="Times New Roman"/>
+          <w:sz w:val="26"/>
+          <w:szCs w:val="26"/>
+          <w:lang w:val="en-US"/>
+        </w:rPr>
+        <w:t xml:space="preserve"> </w:t>
+      </w:r>
+      <w:proofErr w:type="spellStart"/>
+      <w:r>
+        <w:rPr>
+          <w:rFonts w:ascii="Times New Roman" w:hAnsi="Times New Roman" w:cs="Times New Roman"/>
+          <w:sz w:val="26"/>
+          <w:szCs w:val="26"/>
+          <w:lang w:val="en-US"/>
+        </w:rPr>
+        <w:t>thuộc</w:t>
+      </w:r>
+      <w:proofErr w:type="spellEnd"/>
+      <w:r>
+        <w:rPr>
+          <w:rFonts w:ascii="Times New Roman" w:hAnsi="Times New Roman" w:cs="Times New Roman"/>
+          <w:sz w:val="26"/>
+          <w:szCs w:val="26"/>
+          <w:lang w:val="en-US"/>
+        </w:rPr>
+        <w:t xml:space="preserve"> </w:t>
+      </w:r>
+      <w:proofErr w:type="spellStart"/>
+      <w:r>
+        <w:rPr>
+          <w:rFonts w:ascii="Times New Roman" w:hAnsi="Times New Roman" w:cs="Times New Roman"/>
+          <w:sz w:val="26"/>
+          <w:szCs w:val="26"/>
+          <w:lang w:val="en-US"/>
+        </w:rPr>
+        <w:t>của</w:t>
+      </w:r>
+      <w:proofErr w:type="spellEnd"/>
+      <w:r>
+        <w:rPr>
+          <w:rFonts w:ascii="Times New Roman" w:hAnsi="Times New Roman" w:cs="Times New Roman"/>
+          <w:sz w:val="26"/>
+          <w:szCs w:val="26"/>
+          <w:lang w:val="en-US"/>
+        </w:rPr>
+        <w:t xml:space="preserve"> </w:t>
+      </w:r>
+      <w:proofErr w:type="spellStart"/>
+      <w:r>
+        <w:rPr>
+          <w:rFonts w:ascii="Times New Roman" w:hAnsi="Times New Roman" w:cs="Times New Roman"/>
+          <w:sz w:val="26"/>
+          <w:szCs w:val="26"/>
+          <w:lang w:val="en-US"/>
+        </w:rPr>
+        <w:t>nồng</w:t>
+      </w:r>
+      <w:proofErr w:type="spellEnd"/>
+      <w:r>
+        <w:rPr>
+          <w:rFonts w:ascii="Times New Roman" w:hAnsi="Times New Roman" w:cs="Times New Roman"/>
+          <w:sz w:val="26"/>
+          <w:szCs w:val="26"/>
+          <w:lang w:val="en-US"/>
+        </w:rPr>
+        <w:t xml:space="preserve"> </w:t>
+      </w:r>
+      <w:proofErr w:type="spellStart"/>
+      <w:r>
+        <w:rPr>
+          <w:rFonts w:ascii="Times New Roman" w:hAnsi="Times New Roman" w:cs="Times New Roman"/>
+          <w:sz w:val="26"/>
+          <w:szCs w:val="26"/>
+          <w:lang w:val="en-US"/>
+        </w:rPr>
+        <w:t>độ</w:t>
+      </w:r>
+      <w:proofErr w:type="spellEnd"/>
+      <w:r>
+        <w:rPr>
+          <w:rFonts w:ascii="Times New Roman" w:hAnsi="Times New Roman" w:cs="Times New Roman"/>
+          <w:sz w:val="26"/>
+          <w:szCs w:val="26"/>
+          <w:lang w:val="en-US"/>
+        </w:rPr>
+        <w:t xml:space="preserve"> </w:t>
+      </w:r>
+      <w:proofErr w:type="spellStart"/>
+      <w:r>
+        <w:rPr>
+          <w:rFonts w:ascii="Times New Roman" w:hAnsi="Times New Roman" w:cs="Times New Roman"/>
+          <w:sz w:val="26"/>
+          <w:szCs w:val="26"/>
+          <w:lang w:val="en-US"/>
+        </w:rPr>
+        <w:t>các</w:t>
+      </w:r>
+      <w:proofErr w:type="spellEnd"/>
+      <w:r>
+        <w:rPr>
+          <w:rFonts w:ascii="Times New Roman" w:hAnsi="Times New Roman" w:cs="Times New Roman"/>
+          <w:sz w:val="26"/>
+          <w:szCs w:val="26"/>
+          <w:lang w:val="en-US"/>
+        </w:rPr>
+        <w:t xml:space="preserve"> </w:t>
+      </w:r>
+      <w:proofErr w:type="spellStart"/>
+      <w:r>
+        <w:rPr>
+          <w:rFonts w:ascii="Times New Roman" w:hAnsi="Times New Roman" w:cs="Times New Roman"/>
+          <w:sz w:val="26"/>
+          <w:szCs w:val="26"/>
+          <w:lang w:val="en-US"/>
+        </w:rPr>
+        <w:t>loại</w:t>
+      </w:r>
+      <w:proofErr w:type="spellEnd"/>
+      <w:r>
+        <w:rPr>
+          <w:rFonts w:ascii="Times New Roman" w:hAnsi="Times New Roman" w:cs="Times New Roman"/>
+          <w:sz w:val="26"/>
+          <w:szCs w:val="26"/>
+          <w:lang w:val="en-US"/>
+        </w:rPr>
+        <w:t xml:space="preserve"> </w:t>
+      </w:r>
+      <w:proofErr w:type="spellStart"/>
+      <w:r>
+        <w:rPr>
+          <w:rFonts w:ascii="Times New Roman" w:hAnsi="Times New Roman" w:cs="Times New Roman"/>
+          <w:sz w:val="26"/>
+          <w:szCs w:val="26"/>
+          <w:lang w:val="en-US"/>
+        </w:rPr>
+        <w:t>khí</w:t>
+      </w:r>
+      <w:proofErr w:type="spellEnd"/>
+      <w:r>
+        <w:rPr>
+          <w:rFonts w:ascii="Times New Roman" w:hAnsi="Times New Roman" w:cs="Times New Roman"/>
+          <w:sz w:val="26"/>
+          <w:szCs w:val="26"/>
+          <w:lang w:val="en-US"/>
+        </w:rPr>
+        <w:t xml:space="preserve"> </w:t>
+      </w:r>
+      <w:proofErr w:type="spellStart"/>
+      <w:r>
+        <w:rPr>
+          <w:rFonts w:ascii="Times New Roman" w:hAnsi="Times New Roman" w:cs="Times New Roman"/>
+          <w:sz w:val="26"/>
+          <w:szCs w:val="26"/>
+          <w:lang w:val="en-US"/>
+        </w:rPr>
+        <w:t>với</w:t>
+      </w:r>
+      <w:proofErr w:type="spellEnd"/>
+      <w:r>
+        <w:rPr>
+          <w:rFonts w:ascii="Times New Roman" w:hAnsi="Times New Roman" w:cs="Times New Roman"/>
+          <w:sz w:val="26"/>
+          <w:szCs w:val="26"/>
+          <w:lang w:val="en-US"/>
+        </w:rPr>
+        <w:t xml:space="preserve"> </w:t>
+      </w:r>
+      <w:proofErr w:type="spellStart"/>
+      <w:r>
+        <w:rPr>
+          <w:rFonts w:ascii="Times New Roman" w:hAnsi="Times New Roman" w:cs="Times New Roman"/>
+          <w:sz w:val="26"/>
+          <w:szCs w:val="26"/>
+          <w:lang w:val="en-US"/>
+        </w:rPr>
+        <w:t>điện</w:t>
+      </w:r>
+      <w:proofErr w:type="spellEnd"/>
+      <w:r>
+        <w:rPr>
+          <w:rFonts w:ascii="Times New Roman" w:hAnsi="Times New Roman" w:cs="Times New Roman"/>
+          <w:sz w:val="26"/>
+          <w:szCs w:val="26"/>
+          <w:lang w:val="en-US"/>
+        </w:rPr>
+        <w:t xml:space="preserve"> </w:t>
+      </w:r>
+      <w:proofErr w:type="spellStart"/>
+      <w:r>
+        <w:rPr>
+          <w:rFonts w:ascii="Times New Roman" w:hAnsi="Times New Roman" w:cs="Times New Roman"/>
+          <w:sz w:val="26"/>
+          <w:szCs w:val="26"/>
+          <w:lang w:val="en-US"/>
+        </w:rPr>
+        <w:t>áp</w:t>
+      </w:r>
+      <w:proofErr w:type="spellEnd"/>
+      <w:r>
+        <w:rPr>
+          <w:rFonts w:ascii="Times New Roman" w:hAnsi="Times New Roman" w:cs="Times New Roman"/>
+          <w:sz w:val="26"/>
+          <w:szCs w:val="26"/>
+          <w:lang w:val="en-US"/>
+        </w:rPr>
+        <w:t xml:space="preserve"> </w:t>
+      </w:r>
+      <w:proofErr w:type="spellStart"/>
+      <w:r>
+        <w:rPr>
+          <w:rFonts w:ascii="Times New Roman" w:hAnsi="Times New Roman" w:cs="Times New Roman"/>
+          <w:sz w:val="26"/>
+          <w:szCs w:val="26"/>
+          <w:lang w:val="en-US"/>
+        </w:rPr>
+        <w:t>ngõ</w:t>
+      </w:r>
+      <w:proofErr w:type="spellEnd"/>
+      <w:r>
+        <w:rPr>
+          <w:rFonts w:ascii="Times New Roman" w:hAnsi="Times New Roman" w:cs="Times New Roman"/>
+          <w:sz w:val="26"/>
+          <w:szCs w:val="26"/>
+          <w:lang w:val="en-US"/>
+        </w:rPr>
+        <w:t xml:space="preserve"> </w:t>
+      </w:r>
+      <w:proofErr w:type="spellStart"/>
+      <w:r>
+        <w:rPr>
+          <w:rFonts w:ascii="Times New Roman" w:hAnsi="Times New Roman" w:cs="Times New Roman"/>
+          <w:sz w:val="26"/>
+          <w:szCs w:val="26"/>
+          <w:lang w:val="en-US"/>
+        </w:rPr>
+        <w:t>ra</w:t>
+      </w:r>
+      <w:proofErr w:type="spellEnd"/>
+      <w:r>
+        <w:rPr>
+          <w:rFonts w:ascii="Times New Roman" w:hAnsi="Times New Roman" w:cs="Times New Roman"/>
+          <w:sz w:val="26"/>
+          <w:szCs w:val="26"/>
+          <w:lang w:val="en-US"/>
+        </w:rPr>
+        <w:t xml:space="preserve"> </w:t>
+      </w:r>
+    </w:p>
+    <w:p>
+      <w:pPr>
+        <w:rPr>
+          <w:rFonts w:ascii="Times New Roman" w:hAnsi="Times New Roman" w:cs="Times New Roman"/>
+          <w:sz w:val="26"/>
+          <w:szCs w:val="26"/>
+          <w:lang w:val="en-US"/>
+        </w:rPr>
+      </w:pPr>
+      <w:r>
+        <w:rPr>
+          <w:rFonts w:ascii="Times New Roman" w:hAnsi="Times New Roman" w:cs="Times New Roman"/>
+          <w:noProof/>
+          <w:sz w:val="26"/>
+          <w:szCs w:val="26"/>
+          <w:lang w:val="en-US"/>
+        </w:rPr>
+        <w:drawing>
+          <wp:inline distT="0" distB="0" distL="0" distR="0">
+            <wp:extent cx="4338620" cy="3608906"/>
+            <wp:effectExtent l="0" t="0" r="5080" b="0"/>
+            <wp:docPr id="10" name="Picture 10"/>
+            <wp:cNvGraphicFramePr>
+              <a:graphicFrameLocks xmlns:a="http://schemas.openxmlformats.org/drawingml/2006/main" noChangeAspect="1"/>
+            </wp:cNvGraphicFramePr>
+            <a:graphic xmlns:a="http://schemas.openxmlformats.org/drawingml/2006/main">
+              <a:graphicData uri="http://schemas.openxmlformats.org/drawingml/2006/picture">
+                <pic:pic xmlns:pic="http://schemas.openxmlformats.org/drawingml/2006/picture">
+                  <pic:nvPicPr>
+                    <pic:cNvPr id="0" name="MQ02 chart.PNG"/>
+                    <pic:cNvPicPr/>
+                  </pic:nvPicPr>
+                  <pic:blipFill>
+                    <a:blip r:embed="rId16">
+                      <a:extLst>
+                        <a:ext uri="{28A0092B-C50C-407E-A947-70E740481C1C}">
+                          <a14:useLocalDpi xmlns:a14="http://schemas.microsoft.com/office/drawing/2010/main" val="0"/>
+                        </a:ext>
+                      </a:extLst>
+                    </a:blip>
+                    <a:stretch>
+                      <a:fillRect/>
+                    </a:stretch>
+                  </pic:blipFill>
+                  <pic:spPr>
+                    <a:xfrm>
+                      <a:off x="0" y="0"/>
+                      <a:ext cx="4335185" cy="3606049"/>
+                    </a:xfrm>
+                    <a:prstGeom prst="rect">
+                      <a:avLst/>
+                    </a:prstGeom>
+                  </pic:spPr>
+                </pic:pic>
+              </a:graphicData>
+            </a:graphic>
+          </wp:inline>
+        </w:drawing>
+      </w:r>
+    </w:p>
+    <w:p>
+      <w:pPr>
+        <w:rPr>
+          <w:rFonts w:ascii="Times New Roman" w:hAnsi="Times New Roman" w:cs="Times New Roman"/>
+          <w:sz w:val="26"/>
+          <w:szCs w:val="26"/>
+          <w:lang w:val="en-US"/>
+        </w:rPr>
+      </w:pPr>
+      <w:r>
+        <w:rPr>
+          <w:rFonts w:ascii="Times New Roman" w:hAnsi="Times New Roman" w:cs="Times New Roman"/>
+          <w:sz w:val="26"/>
+          <w:szCs w:val="26"/>
+          <w:lang w:val="en-US"/>
+        </w:rPr>
+        <w:t xml:space="preserve">Ta </w:t>
+      </w:r>
+      <w:proofErr w:type="spellStart"/>
+      <w:r>
+        <w:rPr>
+          <w:rFonts w:ascii="Times New Roman" w:hAnsi="Times New Roman" w:cs="Times New Roman"/>
+          <w:sz w:val="26"/>
+          <w:szCs w:val="26"/>
+          <w:lang w:val="en-US"/>
+        </w:rPr>
+        <w:t>có</w:t>
+      </w:r>
+      <w:proofErr w:type="spellEnd"/>
+      <w:r>
+        <w:rPr>
+          <w:rFonts w:ascii="Times New Roman" w:hAnsi="Times New Roman" w:cs="Times New Roman"/>
+          <w:sz w:val="26"/>
+          <w:szCs w:val="26"/>
+          <w:lang w:val="en-US"/>
+        </w:rPr>
+        <w:t xml:space="preserve"> </w:t>
+      </w:r>
+      <w:proofErr w:type="spellStart"/>
+      <w:r>
+        <w:rPr>
+          <w:rFonts w:ascii="Times New Roman" w:hAnsi="Times New Roman" w:cs="Times New Roman"/>
+          <w:sz w:val="26"/>
+          <w:szCs w:val="26"/>
+          <w:lang w:val="en-US"/>
+        </w:rPr>
+        <w:t>công</w:t>
+      </w:r>
+      <w:proofErr w:type="spellEnd"/>
+      <w:r>
+        <w:rPr>
+          <w:rFonts w:ascii="Times New Roman" w:hAnsi="Times New Roman" w:cs="Times New Roman"/>
+          <w:sz w:val="26"/>
+          <w:szCs w:val="26"/>
+          <w:lang w:val="en-US"/>
+        </w:rPr>
+        <w:t xml:space="preserve"> </w:t>
+      </w:r>
+      <w:proofErr w:type="spellStart"/>
+      <w:r>
+        <w:rPr>
+          <w:rFonts w:ascii="Times New Roman" w:hAnsi="Times New Roman" w:cs="Times New Roman"/>
+          <w:sz w:val="26"/>
+          <w:szCs w:val="26"/>
+          <w:lang w:val="en-US"/>
+        </w:rPr>
+        <w:t>thức</w:t>
+      </w:r>
+      <w:proofErr w:type="spellEnd"/>
+      <w:r>
+        <w:rPr>
+          <w:rFonts w:ascii="Times New Roman" w:hAnsi="Times New Roman" w:cs="Times New Roman"/>
+          <w:sz w:val="26"/>
+          <w:szCs w:val="26"/>
+          <w:lang w:val="en-US"/>
+        </w:rPr>
+        <w:t xml:space="preserve"> </w:t>
+      </w:r>
+      <w:proofErr w:type="spellStart"/>
+      <w:r>
+        <w:rPr>
+          <w:rFonts w:ascii="Times New Roman" w:hAnsi="Times New Roman" w:cs="Times New Roman"/>
+          <w:sz w:val="26"/>
+          <w:szCs w:val="26"/>
+          <w:lang w:val="en-US"/>
+        </w:rPr>
+        <w:t>tính</w:t>
+      </w:r>
+      <w:proofErr w:type="spellEnd"/>
+      <w:r>
+        <w:rPr>
+          <w:rFonts w:ascii="Times New Roman" w:hAnsi="Times New Roman" w:cs="Times New Roman"/>
+          <w:sz w:val="26"/>
+          <w:szCs w:val="26"/>
+          <w:lang w:val="en-US"/>
+        </w:rPr>
+        <w:t xml:space="preserve"> </w:t>
+      </w:r>
+      <w:proofErr w:type="spellStart"/>
+      <w:r>
+        <w:rPr>
+          <w:rFonts w:ascii="Times New Roman" w:hAnsi="Times New Roman" w:cs="Times New Roman"/>
+          <w:sz w:val="26"/>
+          <w:szCs w:val="26"/>
+          <w:lang w:val="en-US"/>
+        </w:rPr>
+        <w:t>nồng</w:t>
+      </w:r>
+      <w:proofErr w:type="spellEnd"/>
+      <w:r>
+        <w:rPr>
+          <w:rFonts w:ascii="Times New Roman" w:hAnsi="Times New Roman" w:cs="Times New Roman"/>
+          <w:sz w:val="26"/>
+          <w:szCs w:val="26"/>
+          <w:lang w:val="en-US"/>
+        </w:rPr>
+        <w:t xml:space="preserve"> </w:t>
+      </w:r>
+      <w:proofErr w:type="spellStart"/>
+      <w:r>
+        <w:rPr>
+          <w:rFonts w:ascii="Times New Roman" w:hAnsi="Times New Roman" w:cs="Times New Roman"/>
+          <w:sz w:val="26"/>
+          <w:szCs w:val="26"/>
+          <w:lang w:val="en-US"/>
+        </w:rPr>
+        <w:t>độ</w:t>
+      </w:r>
+      <w:proofErr w:type="spellEnd"/>
+      <w:r>
+        <w:rPr>
+          <w:rFonts w:ascii="Times New Roman" w:hAnsi="Times New Roman" w:cs="Times New Roman"/>
+          <w:sz w:val="26"/>
+          <w:szCs w:val="26"/>
+          <w:lang w:val="en-US"/>
+        </w:rPr>
+        <w:t xml:space="preserve"> </w:t>
+      </w:r>
+      <w:proofErr w:type="spellStart"/>
+      <w:r>
+        <w:rPr>
+          <w:rFonts w:ascii="Times New Roman" w:hAnsi="Times New Roman" w:cs="Times New Roman"/>
+          <w:sz w:val="26"/>
+          <w:szCs w:val="26"/>
+          <w:lang w:val="en-US"/>
+        </w:rPr>
+        <w:t>sau</w:t>
+      </w:r>
+      <w:proofErr w:type="spellEnd"/>
+      <w:r>
+        <w:rPr>
+          <w:rFonts w:ascii="Times New Roman" w:hAnsi="Times New Roman" w:cs="Times New Roman"/>
+          <w:sz w:val="26"/>
+          <w:szCs w:val="26"/>
+          <w:lang w:val="en-US"/>
+        </w:rPr>
+        <w:t>:</w:t>
+      </w:r>
+    </w:p>
+    <w:p>
+      <w:pPr>
+        <w:rPr>
+          <w:rFonts w:ascii="Times New Roman" w:hAnsi="Times New Roman" w:cs="Times New Roman"/>
+          <w:sz w:val="26"/>
+          <w:szCs w:val="26"/>
+          <w:lang w:val="en-US"/>
+        </w:rPr>
+      </w:pPr>
+    </w:p>
+    <w:p>
+      <w:pPr>
+        <w:rPr>
+          <w:rFonts w:ascii="Times New Roman" w:hAnsi="Times New Roman" w:cs="Times New Roman"/>
+          <w:sz w:val="26"/>
+          <w:szCs w:val="26"/>
+          <w:lang w:val="en-US"/>
+        </w:rPr>
+      </w:pPr>
+      <w:proofErr w:type="spellStart"/>
+      <w:proofErr w:type="gramStart"/>
+      <w:r>
+        <w:rPr>
+          <w:rFonts w:ascii="Times New Roman" w:hAnsi="Times New Roman" w:cs="Times New Roman"/>
+          <w:sz w:val="26"/>
+          <w:szCs w:val="26"/>
+          <w:lang w:val="en-US"/>
+        </w:rPr>
+        <w:t>Sơ</w:t>
+      </w:r>
+      <w:proofErr w:type="spellEnd"/>
+      <w:proofErr w:type="gramEnd"/>
+      <w:r>
+        <w:rPr>
+          <w:rFonts w:ascii="Times New Roman" w:hAnsi="Times New Roman" w:cs="Times New Roman"/>
+          <w:sz w:val="26"/>
+          <w:szCs w:val="26"/>
+          <w:lang w:val="en-US"/>
+        </w:rPr>
+        <w:t xml:space="preserve"> </w:t>
+      </w:r>
+      <w:proofErr w:type="spellStart"/>
+      <w:r>
+        <w:rPr>
+          <w:rFonts w:ascii="Times New Roman" w:hAnsi="Times New Roman" w:cs="Times New Roman"/>
+          <w:sz w:val="26"/>
+          <w:szCs w:val="26"/>
+          <w:lang w:val="en-US"/>
+        </w:rPr>
+        <w:t>đồ</w:t>
+      </w:r>
+      <w:proofErr w:type="spellEnd"/>
+      <w:r>
+        <w:rPr>
+          <w:rFonts w:ascii="Times New Roman" w:hAnsi="Times New Roman" w:cs="Times New Roman"/>
+          <w:sz w:val="26"/>
+          <w:szCs w:val="26"/>
+          <w:lang w:val="en-US"/>
+        </w:rPr>
+        <w:t xml:space="preserve"> </w:t>
+      </w:r>
+      <w:proofErr w:type="spellStart"/>
+      <w:r>
+        <w:rPr>
+          <w:rFonts w:ascii="Times New Roman" w:hAnsi="Times New Roman" w:cs="Times New Roman"/>
+          <w:sz w:val="26"/>
+          <w:szCs w:val="26"/>
+          <w:lang w:val="en-US"/>
+        </w:rPr>
+        <w:t>kết</w:t>
+      </w:r>
+      <w:proofErr w:type="spellEnd"/>
+      <w:r>
+        <w:rPr>
+          <w:rFonts w:ascii="Times New Roman" w:hAnsi="Times New Roman" w:cs="Times New Roman"/>
+          <w:sz w:val="26"/>
+          <w:szCs w:val="26"/>
+          <w:lang w:val="en-US"/>
+        </w:rPr>
+        <w:t xml:space="preserve"> </w:t>
+      </w:r>
+      <w:proofErr w:type="spellStart"/>
+      <w:r>
+        <w:rPr>
+          <w:rFonts w:ascii="Times New Roman" w:hAnsi="Times New Roman" w:cs="Times New Roman"/>
+          <w:sz w:val="26"/>
+          <w:szCs w:val="26"/>
+          <w:lang w:val="en-US"/>
+        </w:rPr>
+        <w:t>nối</w:t>
+      </w:r>
+      <w:proofErr w:type="spellEnd"/>
+      <w:r>
+        <w:rPr>
+          <w:rFonts w:ascii="Times New Roman" w:hAnsi="Times New Roman" w:cs="Times New Roman"/>
+          <w:sz w:val="26"/>
+          <w:szCs w:val="26"/>
+          <w:lang w:val="en-US"/>
+        </w:rPr>
+        <w:t>:</w:t>
+      </w:r>
+    </w:p>
+    <w:p>
+      <w:pPr>
+        <w:rPr>
+          <w:rFonts w:ascii="Times New Roman" w:hAnsi="Times New Roman" w:cs="Times New Roman"/>
+          <w:sz w:val="26"/>
+          <w:szCs w:val="26"/>
+          <w:lang w:val="en-US"/>
+        </w:rPr>
+      </w:pPr>
+    </w:p>
+    <w:p>
+      <w:pPr>
+        <w:rPr>
+          <w:rFonts w:ascii="Times New Roman" w:hAnsi="Times New Roman" w:cs="Times New Roman"/>
+          <w:sz w:val="26"/>
+          <w:szCs w:val="26"/>
+          <w:lang w:val="en-US"/>
+        </w:rPr>
+      </w:pPr>
+      <w:proofErr w:type="spellStart"/>
+      <w:r>
+        <w:rPr>
+          <w:rFonts w:ascii="Times New Roman" w:hAnsi="Times New Roman" w:cs="Times New Roman"/>
+          <w:sz w:val="26"/>
+          <w:szCs w:val="26"/>
+          <w:lang w:val="en-US"/>
+        </w:rPr>
+        <w:t>Cảm</w:t>
+      </w:r>
+      <w:proofErr w:type="spellEnd"/>
+      <w:r>
+        <w:rPr>
+          <w:rFonts w:ascii="Times New Roman" w:hAnsi="Times New Roman" w:cs="Times New Roman"/>
+          <w:sz w:val="26"/>
+          <w:szCs w:val="26"/>
+          <w:lang w:val="en-US"/>
+        </w:rPr>
+        <w:t xml:space="preserve"> </w:t>
+      </w:r>
+      <w:proofErr w:type="spellStart"/>
+      <w:r>
+        <w:rPr>
+          <w:rFonts w:ascii="Times New Roman" w:hAnsi="Times New Roman" w:cs="Times New Roman"/>
+          <w:sz w:val="26"/>
+          <w:szCs w:val="26"/>
+          <w:lang w:val="en-US"/>
+        </w:rPr>
+        <w:t>biến</w:t>
+      </w:r>
+      <w:proofErr w:type="spellEnd"/>
+      <w:r>
+        <w:rPr>
+          <w:rFonts w:ascii="Times New Roman" w:hAnsi="Times New Roman" w:cs="Times New Roman"/>
+          <w:sz w:val="26"/>
+          <w:szCs w:val="26"/>
+          <w:lang w:val="en-US"/>
+        </w:rPr>
+        <w:t xml:space="preserve"> </w:t>
+      </w:r>
+      <w:proofErr w:type="spellStart"/>
+      <w:r>
+        <w:rPr>
+          <w:rFonts w:ascii="Times New Roman" w:hAnsi="Times New Roman" w:cs="Times New Roman"/>
+          <w:sz w:val="26"/>
+          <w:szCs w:val="26"/>
+          <w:lang w:val="en-US"/>
+        </w:rPr>
+        <w:t>ánh</w:t>
+      </w:r>
+      <w:proofErr w:type="spellEnd"/>
+      <w:r>
+        <w:rPr>
+          <w:rFonts w:ascii="Times New Roman" w:hAnsi="Times New Roman" w:cs="Times New Roman"/>
+          <w:sz w:val="26"/>
+          <w:szCs w:val="26"/>
+          <w:lang w:val="en-US"/>
+        </w:rPr>
+        <w:t xml:space="preserve"> </w:t>
+      </w:r>
+      <w:proofErr w:type="spellStart"/>
+      <w:r>
+        <w:rPr>
+          <w:rFonts w:ascii="Times New Roman" w:hAnsi="Times New Roman" w:cs="Times New Roman"/>
+          <w:sz w:val="26"/>
+          <w:szCs w:val="26"/>
+          <w:lang w:val="en-US"/>
+        </w:rPr>
+        <w:t>sáng</w:t>
+      </w:r>
+      <w:bookmarkStart w:id="0" w:name="_GoBack"/>
+      <w:bookmarkEnd w:id="0"/>
+      <w:proofErr w:type="spellEnd"/>
     </w:p>
     <w:sectPr>
       <w:pgSz w:w="11907" w:h="16840" w:code="9"/>
@@ -11645,7 +15490,7 @@
 </file>
 
 <file path=customXml/itemProps1.xml><?xml version="1.0" encoding="utf-8"?>
-<ds:datastoreItem xmlns:ds="http://schemas.openxmlformats.org/officeDocument/2006/customXml" ds:itemID="{B1E9F3C0-66CD-41BD-840C-879B99A1F3B8}">
+<ds:datastoreItem xmlns:ds="http://schemas.openxmlformats.org/officeDocument/2006/customXml" ds:itemID="{449E7F68-DB9D-4779-93DD-ECCCB3B88252}">
   <ds:schemaRefs>
     <ds:schemaRef ds:uri="http://schemas.openxmlformats.org/officeDocument/2006/bibliography"/>
   </ds:schemaRefs>

</xml_diff>